<commit_message>
working on task-5, G drive
</commit_message>
<xml_diff>
--- a/Assingment.docx
+++ b/Assingment.docx
@@ -1446,7 +1446,15 @@
                                 <w:sz w:val="26"/>
                                 <w:szCs w:val="26"/>
                               </w:rPr>
-                              <w:t>Aotearoa Motok</w:t>
+                              <w:t xml:space="preserve">Aotearoa </w:t>
+                            </w:r>
+                            <w:proofErr w:type="spellStart"/>
+                            <w:r>
+                              <w:rPr>
+                                <w:sz w:val="26"/>
+                                <w:szCs w:val="26"/>
+                              </w:rPr>
+                              <w:t>Motok</w:t>
                             </w:r>
                             <w:r>
                               <w:rPr>
@@ -1455,6 +1463,7 @@
                               </w:rPr>
                               <w:t>ā</w:t>
                             </w:r>
+                            <w:proofErr w:type="spellEnd"/>
                             <w:r>
                               <w:rPr>
                                 <w:sz w:val="26"/>
@@ -1626,7 +1635,15 @@
                           <w:sz w:val="26"/>
                           <w:szCs w:val="26"/>
                         </w:rPr>
-                        <w:t>Aotearoa Motok</w:t>
+                        <w:t xml:space="preserve">Aotearoa </w:t>
+                      </w:r>
+                      <w:proofErr w:type="spellStart"/>
+                      <w:r>
+                        <w:rPr>
+                          <w:sz w:val="26"/>
+                          <w:szCs w:val="26"/>
+                        </w:rPr>
+                        <w:t>Motok</w:t>
                       </w:r>
                       <w:r>
                         <w:rPr>
@@ -1635,6 +1652,7 @@
                         </w:rPr>
                         <w:t>ā</w:t>
                       </w:r>
+                      <w:proofErr w:type="spellEnd"/>
                       <w:r>
                         <w:rPr>
                           <w:sz w:val="26"/>
@@ -5156,6 +5174,7 @@
               <w:rPr>
                 <w:sz w:val="18"/>
                 <w:szCs w:val="18"/>
+                <w:highlight w:val="yellow"/>
               </w:rPr>
               <w:t>Yes</w:t>
             </w:r>
@@ -5527,6 +5546,7 @@
                 <w:rFonts w:cstheme="minorHAnsi"/>
                 <w:sz w:val="18"/>
                 <w:szCs w:val="18"/>
+                <w:highlight w:val="yellow"/>
               </w:rPr>
               <w:t>Yes</w:t>
             </w:r>
@@ -5549,7 +5569,6 @@
               <w:rPr>
                 <w:sz w:val="18"/>
                 <w:szCs w:val="18"/>
-                <w:highlight w:val="yellow"/>
               </w:rPr>
               <w:t>Yes</w:t>
             </w:r>
@@ -5667,7 +5686,7 @@
                 <w:sz w:val="18"/>
                 <w:szCs w:val="18"/>
               </w:rPr>
-              <w:t>No</w:t>
+              <w:t>Yes</w:t>
             </w:r>
           </w:p>
         </w:tc>
@@ -5762,6 +5781,7 @@
               <w:rPr>
                 <w:sz w:val="18"/>
                 <w:szCs w:val="18"/>
+                <w:highlight w:val="yellow"/>
               </w:rPr>
               <w:t>Yes</w:t>
             </w:r>
@@ -6057,7 +6077,7 @@
                 <w:sz w:val="18"/>
                 <w:szCs w:val="18"/>
               </w:rPr>
-              <w:t>Yes</w:t>
+              <w:t>No</w:t>
             </w:r>
           </w:p>
         </w:tc>
@@ -6662,7 +6682,7 @@
                 <w:sz w:val="18"/>
                 <w:szCs w:val="18"/>
               </w:rPr>
-              <w:t>No</w:t>
+              <w:t>Yes</w:t>
             </w:r>
           </w:p>
         </w:tc>
@@ -6810,7 +6830,7 @@
                 <w:sz w:val="18"/>
                 <w:szCs w:val="18"/>
               </w:rPr>
-              <w:t>No</w:t>
+              <w:t>Yes</w:t>
             </w:r>
           </w:p>
         </w:tc>
@@ -7472,6 +7492,7 @@
         <w:tc>
           <w:tcPr>
             <w:tcW w:w="2263" w:type="dxa"/>
+            <w:vMerge w:val="restart"/>
           </w:tcPr>
           <w:p>
             <w:pPr>
@@ -7588,6 +7609,7 @@
         <w:tc>
           <w:tcPr>
             <w:tcW w:w="2263" w:type="dxa"/>
+            <w:vMerge/>
           </w:tcPr>
           <w:p>
             <w:pPr>
@@ -7677,32 +7699,251 @@
           <w:p>
             <w:pPr>
               <w:spacing w:line="276" w:lineRule="auto"/>
+              <w:rPr>
+                <w:rFonts w:ascii="Arial" w:eastAsia="Arial" w:hAnsi="Arial" w:cs="Arial"/>
+                <w:color w:val="000000" w:themeColor="text1"/>
+              </w:rPr>
+            </w:pPr>
+            <w:r>
+              <w:rPr>
+                <w:rFonts w:ascii="Arial" w:eastAsia="Arial" w:hAnsi="Arial" w:cs="Arial"/>
+                <w:color w:val="000000" w:themeColor="text1"/>
+              </w:rPr>
+              <w:t>Indexing</w:t>
+            </w:r>
+          </w:p>
+        </w:tc>
+        <w:tc>
+          <w:tcPr>
+            <w:tcW w:w="709" w:type="dxa"/>
+          </w:tcPr>
+          <w:p>
+            <w:pPr>
+              <w:spacing w:line="276" w:lineRule="auto"/>
               <w:jc w:val="center"/>
               <w:rPr>
                 <w:rFonts w:ascii="Arial" w:eastAsia="Arial" w:hAnsi="Arial" w:cs="Arial"/>
                 <w:color w:val="000000" w:themeColor="text1"/>
               </w:rPr>
             </w:pPr>
-          </w:p>
-        </w:tc>
-        <w:tc>
-          <w:tcPr>
-            <w:tcW w:w="709" w:type="dxa"/>
-          </w:tcPr>
-          <w:p>
-            <w:pPr>
-              <w:spacing w:line="276" w:lineRule="auto"/>
-              <w:rPr>
-                <w:rFonts w:ascii="Arial" w:eastAsia="Arial" w:hAnsi="Arial" w:cs="Arial"/>
-                <w:color w:val="000000" w:themeColor="text1"/>
-              </w:rPr>
-            </w:pPr>
+            <w:r>
+              <w:rPr>
+                <w:rFonts w:ascii="Arial" w:eastAsia="Arial" w:hAnsi="Arial" w:cs="Arial"/>
+                <w:color w:val="000000" w:themeColor="text1"/>
+              </w:rPr>
+              <w:t>a)</w:t>
+            </w:r>
           </w:p>
         </w:tc>
         <w:tc>
           <w:tcPr>
             <w:tcW w:w="7088" w:type="dxa"/>
           </w:tcPr>
+          <w:p>
+            <w:pPr>
+              <w:spacing w:line="276" w:lineRule="auto"/>
+              <w:rPr>
+                <w:rFonts w:ascii="Arial" w:eastAsia="Arial" w:hAnsi="Arial" w:cs="Arial"/>
+                <w:color w:val="000000" w:themeColor="text1"/>
+              </w:rPr>
+            </w:pPr>
+            <w:r>
+              <w:rPr>
+                <w:rFonts w:ascii="Arial" w:eastAsia="Arial" w:hAnsi="Arial" w:cs="Arial"/>
+                <w:color w:val="000000" w:themeColor="text1"/>
+              </w:rPr>
+              <w:t>Candidate</w:t>
+            </w:r>
+            <w:r>
+              <w:rPr>
+                <w:rFonts w:ascii="Arial" w:eastAsia="Arial" w:hAnsi="Arial" w:cs="Arial"/>
+                <w:color w:val="000000" w:themeColor="text1"/>
+              </w:rPr>
+              <w:t xml:space="preserve"> Last name and First name</w:t>
+            </w:r>
+            <w:r>
+              <w:rPr>
+                <w:rFonts w:ascii="Arial" w:eastAsia="Arial" w:hAnsi="Arial" w:cs="Arial"/>
+                <w:color w:val="000000" w:themeColor="text1"/>
+              </w:rPr>
+              <w:t xml:space="preserve"> </w:t>
+            </w:r>
+            <w:r>
+              <w:rPr>
+                <w:rFonts w:ascii="Arial" w:eastAsia="Arial" w:hAnsi="Arial" w:cs="Arial"/>
+                <w:color w:val="000000" w:themeColor="text1"/>
+              </w:rPr>
+              <w:t>are</w:t>
+            </w:r>
+            <w:r>
+              <w:rPr>
+                <w:rFonts w:ascii="Arial" w:eastAsia="Arial" w:hAnsi="Arial" w:cs="Arial"/>
+                <w:color w:val="000000" w:themeColor="text1"/>
+              </w:rPr>
+              <w:t xml:space="preserve"> frequently</w:t>
+            </w:r>
+            <w:r>
+              <w:rPr>
+                <w:rFonts w:ascii="Arial" w:eastAsia="Arial" w:hAnsi="Arial" w:cs="Arial"/>
+                <w:color w:val="000000" w:themeColor="text1"/>
+              </w:rPr>
+              <w:t xml:space="preserve"> used </w:t>
+            </w:r>
+            <w:r>
+              <w:rPr>
+                <w:rFonts w:ascii="Arial" w:eastAsia="Arial" w:hAnsi="Arial" w:cs="Arial"/>
+                <w:color w:val="000000" w:themeColor="text1"/>
+              </w:rPr>
+              <w:t>among</w:t>
+            </w:r>
+            <w:r>
+              <w:rPr>
+                <w:rFonts w:ascii="Arial" w:eastAsia="Arial" w:hAnsi="Arial" w:cs="Arial"/>
+                <w:color w:val="000000" w:themeColor="text1"/>
+              </w:rPr>
+              <w:t xml:space="preserve"> four business </w:t>
+            </w:r>
+            <w:r>
+              <w:rPr>
+                <w:rFonts w:ascii="Arial" w:eastAsia="Arial" w:hAnsi="Arial" w:cs="Arial"/>
+                <w:color w:val="000000" w:themeColor="text1"/>
+              </w:rPr>
+              <w:t>processes</w:t>
+            </w:r>
+            <w:r>
+              <w:rPr>
+                <w:rFonts w:ascii="Arial" w:eastAsia="Arial" w:hAnsi="Arial" w:cs="Arial"/>
+                <w:color w:val="000000" w:themeColor="text1"/>
+              </w:rPr>
+              <w:t xml:space="preserve"> </w:t>
+            </w:r>
+            <w:r>
+              <w:rPr>
+                <w:rFonts w:ascii="Arial" w:eastAsia="Arial" w:hAnsi="Arial" w:cs="Arial"/>
+                <w:color w:val="000000" w:themeColor="text1"/>
+              </w:rPr>
+              <w:t>(1,</w:t>
+            </w:r>
+            <w:r>
+              <w:rPr>
+                <w:rFonts w:ascii="Arial" w:eastAsia="Arial" w:hAnsi="Arial" w:cs="Arial"/>
+                <w:color w:val="000000" w:themeColor="text1"/>
+              </w:rPr>
+              <w:t>3,</w:t>
+            </w:r>
+            <w:r>
+              <w:rPr>
+                <w:rFonts w:ascii="Arial" w:eastAsia="Arial" w:hAnsi="Arial" w:cs="Arial"/>
+                <w:color w:val="000000" w:themeColor="text1"/>
+              </w:rPr>
+              <w:t>5,12)</w:t>
+            </w:r>
+            <w:r>
+              <w:rPr>
+                <w:rFonts w:ascii="Arial" w:eastAsia="Arial" w:hAnsi="Arial" w:cs="Arial"/>
+                <w:color w:val="000000" w:themeColor="text1"/>
+              </w:rPr>
+              <w:t xml:space="preserve"> to sort the dataset. Indexing on First name and last name </w:t>
+            </w:r>
+            <w:r>
+              <w:rPr>
+                <w:rFonts w:ascii="Arial" w:eastAsia="Arial" w:hAnsi="Arial" w:cs="Arial"/>
+                <w:color w:val="000000" w:themeColor="text1"/>
+              </w:rPr>
+              <w:t>can improve read performance</w:t>
+            </w:r>
+            <w:r>
+              <w:rPr>
+                <w:rFonts w:ascii="Arial" w:eastAsia="Arial" w:hAnsi="Arial" w:cs="Arial"/>
+                <w:color w:val="000000" w:themeColor="text1"/>
+              </w:rPr>
+              <w:t>.</w:t>
+            </w:r>
+            <w:r>
+              <w:rPr>
+                <w:rFonts w:ascii="Arial" w:eastAsia="Arial" w:hAnsi="Arial" w:cs="Arial"/>
+                <w:color w:val="000000" w:themeColor="text1"/>
+              </w:rPr>
+              <w:t xml:space="preserve"> The SQL to </w:t>
+            </w:r>
+            <w:r>
+              <w:rPr>
+                <w:rFonts w:ascii="Arial" w:eastAsia="Arial" w:hAnsi="Arial" w:cs="Arial"/>
+                <w:color w:val="000000" w:themeColor="text1"/>
+              </w:rPr>
+              <w:t>this indexing is below:</w:t>
+            </w:r>
+          </w:p>
+          <w:p>
+            <w:pPr>
+              <w:spacing w:line="276" w:lineRule="auto"/>
+              <w:rPr>
+                <w:rFonts w:ascii="Arial" w:eastAsia="Arial" w:hAnsi="Arial" w:cs="Arial"/>
+                <w:color w:val="000000" w:themeColor="text1"/>
+              </w:rPr>
+            </w:pPr>
+          </w:p>
+          <w:p>
+            <w:pPr>
+              <w:spacing w:line="276" w:lineRule="auto"/>
+              <w:rPr>
+                <w:rFonts w:ascii="Arial" w:eastAsia="Arial" w:hAnsi="Arial" w:cs="Arial"/>
+                <w:color w:val="000000" w:themeColor="text1"/>
+              </w:rPr>
+            </w:pPr>
+            <w:r>
+              <w:rPr>
+                <w:rFonts w:ascii="Arial" w:eastAsia="Arial" w:hAnsi="Arial" w:cs="Arial"/>
+                <w:color w:val="000000" w:themeColor="text1"/>
+                <w:sz w:val="20"/>
+                <w:szCs w:val="20"/>
+              </w:rPr>
+              <w:t xml:space="preserve">CREATE INDEX </w:t>
+            </w:r>
+            <w:r>
+              <w:rPr>
+                <w:rFonts w:ascii="Arial" w:eastAsia="Arial" w:hAnsi="Arial" w:cs="Arial"/>
+                <w:color w:val="000000" w:themeColor="text1"/>
+                <w:sz w:val="20"/>
+                <w:szCs w:val="20"/>
+              </w:rPr>
+              <w:t>IDX_FIRSTNAME</w:t>
+            </w:r>
+            <w:r>
+              <w:rPr>
+                <w:rFonts w:ascii="Arial" w:eastAsia="Arial" w:hAnsi="Arial" w:cs="Arial"/>
+                <w:color w:val="000000" w:themeColor="text1"/>
+                <w:sz w:val="20"/>
+                <w:szCs w:val="20"/>
+              </w:rPr>
+              <w:t>_LASTNAME</w:t>
+            </w:r>
+            <w:r>
+              <w:rPr>
+                <w:rFonts w:ascii="Arial" w:eastAsia="Arial" w:hAnsi="Arial" w:cs="Arial"/>
+                <w:color w:val="000000" w:themeColor="text1"/>
+                <w:sz w:val="20"/>
+                <w:szCs w:val="20"/>
+              </w:rPr>
+              <w:t xml:space="preserve"> ON CANDIDATE</w:t>
+            </w:r>
+            <w:r>
+              <w:rPr>
+                <w:rFonts w:ascii="Arial" w:eastAsia="Arial" w:hAnsi="Arial" w:cs="Arial"/>
+                <w:color w:val="000000" w:themeColor="text1"/>
+              </w:rPr>
+              <w:t xml:space="preserve"> (LastName, FirstName</w:t>
+            </w:r>
+            <w:proofErr w:type="gramStart"/>
+            <w:r>
+              <w:rPr>
+                <w:rFonts w:ascii="Arial" w:eastAsia="Arial" w:hAnsi="Arial" w:cs="Arial"/>
+                <w:color w:val="000000" w:themeColor="text1"/>
+              </w:rPr>
+              <w:t>);</w:t>
+            </w:r>
+            <w:proofErr w:type="gramEnd"/>
+          </w:p>
           <w:p>
             <w:pPr>
               <w:spacing w:line="276" w:lineRule="auto"/>
@@ -7727,6 +7968,13 @@
                 <w:color w:val="000000" w:themeColor="text1"/>
               </w:rPr>
             </w:pPr>
+            <w:r>
+              <w:rPr>
+                <w:rFonts w:ascii="Arial" w:eastAsia="Arial" w:hAnsi="Arial" w:cs="Arial"/>
+                <w:color w:val="000000" w:themeColor="text1"/>
+              </w:rPr>
+              <w:t>Disadvantages</w:t>
+            </w:r>
           </w:p>
         </w:tc>
         <w:tc>
@@ -7736,11 +7984,19 @@
           <w:p>
             <w:pPr>
               <w:spacing w:line="276" w:lineRule="auto"/>
-              <w:rPr>
-                <w:rFonts w:ascii="Arial" w:eastAsia="Arial" w:hAnsi="Arial" w:cs="Arial"/>
-                <w:color w:val="000000" w:themeColor="text1"/>
-              </w:rPr>
-            </w:pPr>
+              <w:jc w:val="center"/>
+              <w:rPr>
+                <w:rFonts w:ascii="Arial" w:eastAsia="Arial" w:hAnsi="Arial" w:cs="Arial"/>
+                <w:color w:val="000000" w:themeColor="text1"/>
+              </w:rPr>
+            </w:pPr>
+            <w:r>
+              <w:rPr>
+                <w:rFonts w:ascii="Arial" w:eastAsia="Arial" w:hAnsi="Arial" w:cs="Arial"/>
+                <w:color w:val="000000" w:themeColor="text1"/>
+              </w:rPr>
+              <w:t>a)</w:t>
+            </w:r>
           </w:p>
         </w:tc>
         <w:tc>
@@ -7755,6 +8011,83 @@
                 <w:color w:val="000000" w:themeColor="text1"/>
               </w:rPr>
             </w:pPr>
+            <w:r>
+              <w:rPr>
+                <w:rFonts w:ascii="Arial" w:eastAsia="Arial" w:hAnsi="Arial" w:cs="Arial"/>
+                <w:color w:val="000000" w:themeColor="text1"/>
+              </w:rPr>
+              <w:t xml:space="preserve">Indexing </w:t>
+            </w:r>
+            <w:r>
+              <w:rPr>
+                <w:rFonts w:ascii="Arial" w:eastAsia="Arial" w:hAnsi="Arial" w:cs="Arial"/>
+                <w:color w:val="000000" w:themeColor="text1"/>
+              </w:rPr>
+              <w:t>comes with the cost of increased storage and maintenance overhead. Whenever data is inserted, updated, or deleted</w:t>
+            </w:r>
+            <w:r>
+              <w:rPr>
+                <w:rFonts w:ascii="Arial" w:eastAsia="Arial" w:hAnsi="Arial" w:cs="Arial"/>
+                <w:color w:val="000000" w:themeColor="text1"/>
+              </w:rPr>
+              <w:t xml:space="preserve"> in “Candidate” table</w:t>
+            </w:r>
+            <w:r>
+              <w:rPr>
+                <w:rFonts w:ascii="Arial" w:eastAsia="Arial" w:hAnsi="Arial" w:cs="Arial"/>
+                <w:color w:val="000000" w:themeColor="text1"/>
+              </w:rPr>
+              <w:t xml:space="preserve"> </w:t>
+            </w:r>
+            <w:r>
+              <w:rPr>
+                <w:rFonts w:ascii="Arial" w:eastAsia="Arial" w:hAnsi="Arial" w:cs="Arial"/>
+                <w:color w:val="000000" w:themeColor="text1"/>
+              </w:rPr>
+              <w:t>(</w:t>
+            </w:r>
+            <w:r>
+              <w:rPr>
+                <w:rFonts w:ascii="Arial" w:eastAsia="Arial" w:hAnsi="Arial" w:cs="Arial"/>
+                <w:color w:val="000000" w:themeColor="text1"/>
+              </w:rPr>
+              <w:t xml:space="preserve">business </w:t>
+            </w:r>
+            <w:r>
+              <w:rPr>
+                <w:rFonts w:ascii="Arial" w:eastAsia="Arial" w:hAnsi="Arial" w:cs="Arial"/>
+                <w:color w:val="000000" w:themeColor="text1"/>
+              </w:rPr>
+              <w:t>process 1)</w:t>
+            </w:r>
+            <w:r>
+              <w:rPr>
+                <w:rFonts w:ascii="Arial" w:eastAsia="Arial" w:hAnsi="Arial" w:cs="Arial"/>
+                <w:color w:val="000000" w:themeColor="text1"/>
+              </w:rPr>
+              <w:t>, the index needs to be maintained, which can slightly slow down these operations.</w:t>
+            </w:r>
+            <w:r>
+              <w:rPr>
+                <w:rFonts w:ascii="Arial" w:eastAsia="Arial" w:hAnsi="Arial" w:cs="Arial"/>
+                <w:color w:val="000000" w:themeColor="text1"/>
+              </w:rPr>
+              <w:t xml:space="preserve"> Business process 1</w:t>
+            </w:r>
+            <w:r>
+              <w:rPr>
+                <w:rFonts w:ascii="Arial" w:eastAsia="Arial" w:hAnsi="Arial" w:cs="Arial"/>
+                <w:color w:val="000000" w:themeColor="text1"/>
+              </w:rPr>
+              <w:t xml:space="preserve"> is not important process so the indexing first name last name </w:t>
+            </w:r>
+            <w:r>
+              <w:rPr>
+                <w:rFonts w:ascii="Arial" w:eastAsia="Arial" w:hAnsi="Arial" w:cs="Arial"/>
+                <w:color w:val="000000" w:themeColor="text1"/>
+              </w:rPr>
+              <w:t>is considered.</w:t>
+            </w:r>
           </w:p>
         </w:tc>
       </w:tr>
@@ -7875,15 +8208,7 @@
         <w:t xml:space="preserve">- </w:t>
       </w:r>
       <w:r>
-        <w:t xml:space="preserve">Enter, </w:t>
-      </w:r>
-      <w:proofErr w:type="gramStart"/>
-      <w:r>
-        <w:t>modify</w:t>
-      </w:r>
-      <w:proofErr w:type="gramEnd"/>
-      <w:r>
-        <w:t xml:space="preserve"> or delete vacancies.</w:t>
+        <w:t>Enter, modify or delete vacancies.</w:t>
       </w:r>
       <w:bookmarkEnd w:id="7"/>
     </w:p>
@@ -8133,7 +8458,27 @@
                 <w:sz w:val="20"/>
                 <w:szCs w:val="20"/>
               </w:rPr>
-              <w:t>, V.Status,V.HourlyRate,</w:t>
+              <w:t xml:space="preserve">, </w:t>
+            </w:r>
+            <w:proofErr w:type="spellStart"/>
+            <w:r>
+              <w:rPr>
+                <w:rFonts w:ascii="Arial" w:eastAsia="Arial" w:hAnsi="Arial" w:cs="Arial"/>
+                <w:color w:val="000000" w:themeColor="text1"/>
+                <w:sz w:val="20"/>
+                <w:szCs w:val="20"/>
+              </w:rPr>
+              <w:t>V.Status,V.HourlyRate</w:t>
+            </w:r>
+            <w:proofErr w:type="spellEnd"/>
+            <w:r>
+              <w:rPr>
+                <w:rFonts w:ascii="Arial" w:eastAsia="Arial" w:hAnsi="Arial" w:cs="Arial"/>
+                <w:color w:val="000000" w:themeColor="text1"/>
+                <w:sz w:val="20"/>
+                <w:szCs w:val="20"/>
+              </w:rPr>
+              <w:t>,</w:t>
             </w:r>
           </w:p>
           <w:p>
@@ -8274,6 +8619,7 @@
                 <w:sz w:val="20"/>
                 <w:szCs w:val="20"/>
               </w:rPr>
+              <w:lastRenderedPageBreak/>
               <w:t>INNER JOIN</w:t>
             </w:r>
           </w:p>
@@ -8672,14 +9018,7 @@
                 <w:rFonts w:ascii="Arial" w:eastAsia="Arial" w:hAnsi="Arial" w:cs="Arial"/>
                 <w:color w:val="000000" w:themeColor="text1"/>
               </w:rPr>
-              <w:t xml:space="preserve"> i</w:t>
-            </w:r>
-            <w:r>
-              <w:rPr>
-                <w:rFonts w:ascii="Arial" w:eastAsia="Arial" w:hAnsi="Arial" w:cs="Arial"/>
-                <w:color w:val="000000" w:themeColor="text1"/>
-              </w:rPr>
-              <w:t>n</w:t>
+              <w:t xml:space="preserve"> in</w:t>
             </w:r>
             <w:r>
               <w:rPr>
@@ -8814,15 +9153,7 @@
                 <w:rFonts w:ascii="Arial" w:eastAsia="Arial" w:hAnsi="Arial" w:cs="Arial"/>
                 <w:color w:val="000000" w:themeColor="text1"/>
               </w:rPr>
-              <w:t xml:space="preserve"> </w:t>
-            </w:r>
-            <w:r>
-              <w:rPr>
-                <w:rFonts w:ascii="Arial" w:eastAsia="Arial" w:hAnsi="Arial" w:cs="Arial"/>
-                <w:color w:val="000000" w:themeColor="text1"/>
-              </w:rPr>
-              <w:lastRenderedPageBreak/>
-              <w:t>eliminate</w:t>
+              <w:t xml:space="preserve"> eliminate</w:t>
             </w:r>
             <w:r>
               <w:rPr>
@@ -8892,21 +9223,7 @@
                 <w:rFonts w:ascii="Arial" w:eastAsia="Arial" w:hAnsi="Arial" w:cs="Arial"/>
                 <w:color w:val="000000" w:themeColor="text1"/>
               </w:rPr>
-              <w:t xml:space="preserve"> the performance</w:t>
-            </w:r>
-            <w:r>
-              <w:rPr>
-                <w:rFonts w:ascii="Arial" w:eastAsia="Arial" w:hAnsi="Arial" w:cs="Arial"/>
-                <w:color w:val="000000" w:themeColor="text1"/>
-              </w:rPr>
-              <w:t xml:space="preserve"> </w:t>
-            </w:r>
-            <w:r>
-              <w:rPr>
-                <w:rFonts w:ascii="Arial" w:eastAsia="Arial" w:hAnsi="Arial" w:cs="Arial"/>
-                <w:color w:val="000000" w:themeColor="text1"/>
-              </w:rPr>
-              <w:t xml:space="preserve">of business process </w:t>
+              <w:t xml:space="preserve"> the performance of business process </w:t>
             </w:r>
             <w:r>
               <w:rPr>
@@ -8974,15 +9291,7 @@
                 <w:rFonts w:ascii="Arial" w:eastAsia="Arial" w:hAnsi="Arial" w:cs="Arial"/>
                 <w:color w:val="000000" w:themeColor="text1"/>
               </w:rPr>
-              <w:lastRenderedPageBreak/>
-              <w:t>Disadvantage</w:t>
-            </w:r>
-            <w:r>
-              <w:rPr>
-                <w:rFonts w:ascii="Arial" w:eastAsia="Arial" w:hAnsi="Arial" w:cs="Arial"/>
-                <w:color w:val="000000" w:themeColor="text1"/>
-              </w:rPr>
-              <w:t>s</w:t>
+              <w:t>Disadvantages</w:t>
             </w:r>
           </w:p>
           <w:p>
@@ -9052,21 +9361,26 @@
               </w:rPr>
               <w:t xml:space="preserve">” in the VACANCY table can lead to data redundancy. If an employer changes their name, this </w:t>
             </w:r>
-            <w:proofErr w:type="gramStart"/>
-            <w:r>
-              <w:rPr>
-                <w:rFonts w:ascii="Arial" w:eastAsia="Arial" w:hAnsi="Arial" w:cs="Arial"/>
-                <w:color w:val="000000" w:themeColor="text1"/>
-              </w:rPr>
-              <w:t>would</w:t>
-            </w:r>
-            <w:proofErr w:type="gramEnd"/>
-            <w:r>
-              <w:rPr>
-                <w:rFonts w:ascii="Arial" w:eastAsia="Arial" w:hAnsi="Arial" w:cs="Arial"/>
-                <w:color w:val="000000" w:themeColor="text1"/>
-              </w:rPr>
-              <w:t xml:space="preserve"> need to update it in every row where it's duplicated. This increases the risk of inconsistencies.</w:t>
+            <w:r>
+              <w:rPr>
+                <w:rFonts w:ascii="Arial" w:eastAsia="Arial" w:hAnsi="Arial" w:cs="Arial"/>
+                <w:color w:val="000000" w:themeColor="text1"/>
+              </w:rPr>
+              <w:t>will</w:t>
+            </w:r>
+            <w:r>
+              <w:rPr>
+                <w:rFonts w:ascii="Arial" w:eastAsia="Arial" w:hAnsi="Arial" w:cs="Arial"/>
+                <w:color w:val="000000" w:themeColor="text1"/>
+              </w:rPr>
+              <w:t xml:space="preserve"> need to update it in every row where it's duplicated. This increases the risk of inconsistencies</w:t>
+            </w:r>
+            <w:r>
+              <w:rPr>
+                <w:rFonts w:ascii="Arial" w:eastAsia="Arial" w:hAnsi="Arial" w:cs="Arial"/>
+                <w:color w:val="000000" w:themeColor="text1"/>
+              </w:rPr>
+              <w:t>.</w:t>
             </w:r>
           </w:p>
         </w:tc>
@@ -9126,7 +9440,280 @@
                 <w:rFonts w:ascii="Arial" w:eastAsia="Arial" w:hAnsi="Arial" w:cs="Arial"/>
                 <w:color w:val="000000" w:themeColor="text1"/>
               </w:rPr>
-              <w:t>Duplicating data increases storage requirements.</w:t>
+              <w:t>Duplicating data increases storage requirements</w:t>
+            </w:r>
+            <w:r>
+              <w:rPr>
+                <w:rFonts w:ascii="Arial" w:eastAsia="Arial" w:hAnsi="Arial" w:cs="Arial"/>
+                <w:color w:val="000000" w:themeColor="text1"/>
+              </w:rPr>
+              <w:t xml:space="preserve"> and maintenance of database.</w:t>
+            </w:r>
+          </w:p>
+        </w:tc>
+      </w:tr>
+      <w:tr>
+        <w:tc>
+          <w:tcPr>
+            <w:tcW w:w="1739" w:type="dxa"/>
+            <w:vMerge w:val="restart"/>
+          </w:tcPr>
+          <w:p>
+            <w:pPr>
+              <w:spacing w:line="276" w:lineRule="auto"/>
+              <w:rPr>
+                <w:rFonts w:ascii="Arial" w:eastAsia="Arial" w:hAnsi="Arial" w:cs="Arial"/>
+                <w:color w:val="000000" w:themeColor="text1"/>
+              </w:rPr>
+            </w:pPr>
+            <w:r>
+              <w:rPr>
+                <w:rFonts w:ascii="Arial" w:eastAsia="Arial" w:hAnsi="Arial" w:cs="Arial"/>
+                <w:color w:val="000000" w:themeColor="text1"/>
+              </w:rPr>
+              <w:t>Revised SQL</w:t>
+            </w:r>
+          </w:p>
+        </w:tc>
+        <w:tc>
+          <w:tcPr>
+            <w:tcW w:w="890" w:type="dxa"/>
+          </w:tcPr>
+          <w:p>
+            <w:pPr>
+              <w:spacing w:line="276" w:lineRule="auto"/>
+              <w:jc w:val="center"/>
+              <w:rPr>
+                <w:rFonts w:ascii="Arial" w:eastAsia="Arial" w:hAnsi="Arial" w:cs="Arial"/>
+                <w:color w:val="000000" w:themeColor="text1"/>
+              </w:rPr>
+            </w:pPr>
+            <w:r>
+              <w:rPr>
+                <w:rFonts w:ascii="Arial" w:eastAsia="Arial" w:hAnsi="Arial" w:cs="Arial"/>
+                <w:color w:val="000000" w:themeColor="text1"/>
+              </w:rPr>
+              <w:t>a)</w:t>
+            </w:r>
+          </w:p>
+        </w:tc>
+        <w:tc>
+          <w:tcPr>
+            <w:tcW w:w="8161" w:type="dxa"/>
+          </w:tcPr>
+          <w:p>
+            <w:pPr>
+              <w:spacing w:line="276" w:lineRule="auto"/>
+              <w:rPr>
+                <w:rFonts w:ascii="Arial" w:eastAsia="Arial" w:hAnsi="Arial" w:cs="Arial"/>
+                <w:color w:val="000000" w:themeColor="text1"/>
+                <w:sz w:val="20"/>
+                <w:szCs w:val="20"/>
+              </w:rPr>
+            </w:pPr>
+            <w:r>
+              <w:rPr>
+                <w:rFonts w:ascii="Arial" w:eastAsia="Arial" w:hAnsi="Arial" w:cs="Arial"/>
+                <w:color w:val="000000" w:themeColor="text1"/>
+                <w:sz w:val="20"/>
+                <w:szCs w:val="20"/>
+              </w:rPr>
+              <w:t>SELECT VACANCYID, DESCRIPT</w:t>
+            </w:r>
+            <w:r>
+              <w:rPr>
+                <w:rFonts w:ascii="Arial" w:eastAsia="Arial" w:hAnsi="Arial" w:cs="Arial"/>
+                <w:color w:val="000000" w:themeColor="text1"/>
+                <w:sz w:val="20"/>
+                <w:szCs w:val="20"/>
+              </w:rPr>
+              <w:t>I</w:t>
+            </w:r>
+            <w:r>
+              <w:rPr>
+                <w:rFonts w:ascii="Arial" w:eastAsia="Arial" w:hAnsi="Arial" w:cs="Arial"/>
+                <w:color w:val="000000" w:themeColor="text1"/>
+                <w:sz w:val="20"/>
+                <w:szCs w:val="20"/>
+              </w:rPr>
+              <w:t xml:space="preserve">ON, </w:t>
+            </w:r>
+            <w:r>
+              <w:rPr>
+                <w:rFonts w:ascii="Arial" w:eastAsia="Arial" w:hAnsi="Arial" w:cs="Arial"/>
+                <w:color w:val="000000" w:themeColor="text1"/>
+                <w:sz w:val="20"/>
+                <w:szCs w:val="20"/>
+              </w:rPr>
+              <w:t>TYPE, STATUS, HOURLYRATE,</w:t>
+            </w:r>
+            <w:r>
+              <w:rPr>
+                <w:rFonts w:ascii="Arial" w:eastAsia="Arial" w:hAnsi="Arial" w:cs="Arial"/>
+                <w:color w:val="000000" w:themeColor="text1"/>
+                <w:sz w:val="20"/>
+                <w:szCs w:val="20"/>
+              </w:rPr>
+              <w:t xml:space="preserve"> </w:t>
+            </w:r>
+            <w:r>
+              <w:rPr>
+                <w:rFonts w:ascii="Arial" w:eastAsia="Arial" w:hAnsi="Arial" w:cs="Arial"/>
+                <w:color w:val="000000" w:themeColor="text1"/>
+                <w:sz w:val="20"/>
+                <w:szCs w:val="20"/>
+              </w:rPr>
+              <w:t>EMPLOYERNAME,</w:t>
+            </w:r>
+            <w:r>
+              <w:rPr>
+                <w:rFonts w:ascii="Arial" w:eastAsia="Arial" w:hAnsi="Arial" w:cs="Arial"/>
+                <w:color w:val="000000" w:themeColor="text1"/>
+                <w:sz w:val="20"/>
+                <w:szCs w:val="20"/>
+              </w:rPr>
+              <w:t xml:space="preserve"> CATEGORYNAME FROM</w:t>
+            </w:r>
+            <w:r>
+              <w:rPr>
+                <w:rFonts w:ascii="Arial" w:eastAsia="Arial" w:hAnsi="Arial" w:cs="Arial"/>
+                <w:color w:val="000000" w:themeColor="text1"/>
+                <w:sz w:val="20"/>
+                <w:szCs w:val="20"/>
+              </w:rPr>
+              <w:t xml:space="preserve"> </w:t>
+            </w:r>
+            <w:r>
+              <w:rPr>
+                <w:rFonts w:ascii="Arial" w:eastAsia="Arial" w:hAnsi="Arial" w:cs="Arial"/>
+                <w:color w:val="000000" w:themeColor="text1"/>
+                <w:sz w:val="20"/>
+                <w:szCs w:val="20"/>
+              </w:rPr>
+              <w:t>VACANCY</w:t>
+            </w:r>
+            <w:r>
+              <w:rPr>
+                <w:rFonts w:ascii="Arial" w:eastAsia="Arial" w:hAnsi="Arial" w:cs="Arial"/>
+                <w:color w:val="000000" w:themeColor="text1"/>
+                <w:sz w:val="20"/>
+                <w:szCs w:val="20"/>
+              </w:rPr>
+              <w:t>.</w:t>
+            </w:r>
+          </w:p>
+          <w:p>
+            <w:pPr>
+              <w:spacing w:line="276" w:lineRule="auto"/>
+              <w:rPr>
+                <w:rFonts w:ascii="Arial" w:eastAsia="Arial" w:hAnsi="Arial" w:cs="Arial"/>
+                <w:color w:val="000000" w:themeColor="text1"/>
+                <w:sz w:val="20"/>
+                <w:szCs w:val="20"/>
+              </w:rPr>
+            </w:pPr>
+          </w:p>
+          <w:p>
+            <w:pPr>
+              <w:spacing w:line="276" w:lineRule="auto"/>
+              <w:rPr>
+                <w:rFonts w:ascii="Arial" w:eastAsia="Arial" w:hAnsi="Arial" w:cs="Arial"/>
+                <w:color w:val="000000" w:themeColor="text1"/>
+                <w:sz w:val="20"/>
+                <w:szCs w:val="20"/>
+              </w:rPr>
+            </w:pPr>
+            <w:r>
+              <w:rPr>
+                <w:rFonts w:ascii="Arial" w:eastAsia="Arial" w:hAnsi="Arial" w:cs="Arial"/>
+                <w:color w:val="000000" w:themeColor="text1"/>
+                <w:sz w:val="20"/>
+                <w:szCs w:val="20"/>
+              </w:rPr>
+              <w:t>Note* - Category table is de-normalized and combined into</w:t>
+            </w:r>
+            <w:r>
+              <w:rPr>
+                <w:rFonts w:ascii="Arial" w:eastAsia="Arial" w:hAnsi="Arial" w:cs="Arial"/>
+                <w:color w:val="000000" w:themeColor="text1"/>
+                <w:sz w:val="20"/>
+                <w:szCs w:val="20"/>
+              </w:rPr>
+              <w:t xml:space="preserve"> vacancy (refer to process 7)</w:t>
+            </w:r>
+          </w:p>
+        </w:tc>
+      </w:tr>
+      <w:tr>
+        <w:tc>
+          <w:tcPr>
+            <w:tcW w:w="1739" w:type="dxa"/>
+            <w:vMerge/>
+          </w:tcPr>
+          <w:p>
+            <w:pPr>
+              <w:spacing w:line="276" w:lineRule="auto"/>
+              <w:rPr>
+                <w:rFonts w:ascii="Arial" w:eastAsia="Arial" w:hAnsi="Arial" w:cs="Arial"/>
+                <w:color w:val="000000" w:themeColor="text1"/>
+              </w:rPr>
+            </w:pPr>
+          </w:p>
+        </w:tc>
+        <w:tc>
+          <w:tcPr>
+            <w:tcW w:w="890" w:type="dxa"/>
+          </w:tcPr>
+          <w:p>
+            <w:pPr>
+              <w:spacing w:line="276" w:lineRule="auto"/>
+              <w:jc w:val="center"/>
+              <w:rPr>
+                <w:rFonts w:ascii="Arial" w:eastAsia="Arial" w:hAnsi="Arial" w:cs="Arial"/>
+                <w:color w:val="000000" w:themeColor="text1"/>
+              </w:rPr>
+            </w:pPr>
+            <w:r>
+              <w:rPr>
+                <w:rFonts w:ascii="Arial" w:eastAsia="Arial" w:hAnsi="Arial" w:cs="Arial"/>
+                <w:color w:val="000000" w:themeColor="text1"/>
+              </w:rPr>
+              <w:t>c)</w:t>
+            </w:r>
+          </w:p>
+        </w:tc>
+        <w:tc>
+          <w:tcPr>
+            <w:tcW w:w="8161" w:type="dxa"/>
+          </w:tcPr>
+          <w:p>
+            <w:pPr>
+              <w:spacing w:line="276" w:lineRule="auto"/>
+              <w:rPr>
+                <w:rFonts w:ascii="Arial" w:eastAsia="Arial" w:hAnsi="Arial" w:cs="Arial"/>
+                <w:color w:val="000000" w:themeColor="text1"/>
+              </w:rPr>
+            </w:pPr>
+            <w:r>
+              <w:rPr>
+                <w:rFonts w:ascii="Arial" w:eastAsia="Arial" w:hAnsi="Arial" w:cs="Arial"/>
+                <w:color w:val="000000" w:themeColor="text1"/>
+              </w:rPr>
+              <w:t xml:space="preserve">SELECT </w:t>
+            </w:r>
+            <w:r>
+              <w:rPr>
+                <w:rFonts w:ascii="Arial" w:eastAsia="Arial" w:hAnsi="Arial" w:cs="Arial"/>
+                <w:color w:val="000000" w:themeColor="text1"/>
+              </w:rPr>
+              <w:t>CATEGORY</w:t>
+            </w:r>
+            <w:r>
+              <w:rPr>
+                <w:rFonts w:ascii="Arial" w:eastAsia="Arial" w:hAnsi="Arial" w:cs="Arial"/>
+                <w:color w:val="000000" w:themeColor="text1"/>
+              </w:rPr>
+              <w:t xml:space="preserve"> </w:t>
             </w:r>
           </w:p>
         </w:tc>
@@ -9256,27 +9843,7 @@
           <w:sz w:val="24"/>
           <w:szCs w:val="24"/>
         </w:rPr>
-        <w:t xml:space="preserve">List qualifications (qualification id, </w:t>
-      </w:r>
-      <w:proofErr w:type="gramStart"/>
-      <w:r>
-        <w:rPr>
-          <w:rFonts w:ascii="Arial" w:eastAsia="Arial" w:hAnsi="Arial" w:cs="Arial"/>
-          <w:color w:val="000000" w:themeColor="text1"/>
-          <w:sz w:val="24"/>
-          <w:szCs w:val="24"/>
-        </w:rPr>
-        <w:t>level</w:t>
-      </w:r>
-      <w:proofErr w:type="gramEnd"/>
-      <w:r>
-        <w:rPr>
-          <w:rFonts w:ascii="Arial" w:eastAsia="Arial" w:hAnsi="Arial" w:cs="Arial"/>
-          <w:color w:val="000000" w:themeColor="text1"/>
-          <w:sz w:val="24"/>
-          <w:szCs w:val="24"/>
-        </w:rPr>
-        <w:t xml:space="preserve"> and description) by description.</w:t>
+        <w:t>List qualifications (qualification id, level and description) by description.</w:t>
       </w:r>
     </w:p>
     <w:p>
@@ -9301,27 +9868,7 @@
           <w:sz w:val="24"/>
           <w:szCs w:val="24"/>
         </w:rPr>
-        <w:t xml:space="preserve">List qualifications (qualification id, </w:t>
-      </w:r>
-      <w:proofErr w:type="gramStart"/>
-      <w:r>
-        <w:rPr>
-          <w:rFonts w:ascii="Arial" w:eastAsia="Arial" w:hAnsi="Arial" w:cs="Arial"/>
-          <w:color w:val="000000" w:themeColor="text1"/>
-          <w:sz w:val="24"/>
-          <w:szCs w:val="24"/>
-        </w:rPr>
-        <w:t>level</w:t>
-      </w:r>
-      <w:proofErr w:type="gramEnd"/>
-      <w:r>
-        <w:rPr>
-          <w:rFonts w:ascii="Arial" w:eastAsia="Arial" w:hAnsi="Arial" w:cs="Arial"/>
-          <w:color w:val="000000" w:themeColor="text1"/>
-          <w:sz w:val="24"/>
-          <w:szCs w:val="24"/>
-        </w:rPr>
-        <w:t xml:space="preserve"> and description) by description for a selected candidate.</w:t>
+        <w:t>List qualifications (qualification id, level and description) by description for a selected candidate.</w:t>
       </w:r>
     </w:p>
     <w:tbl>
@@ -10027,13 +10574,6 @@
                 <w:color w:val="000000" w:themeColor="text1"/>
               </w:rPr>
             </w:pPr>
-            <w:r>
-              <w:rPr>
-                <w:rFonts w:ascii="Arial" w:eastAsia="Arial" w:hAnsi="Arial" w:cs="Arial"/>
-                <w:color w:val="000000" w:themeColor="text1"/>
-              </w:rPr>
-              <w:t>Indexing</w:t>
-            </w:r>
           </w:p>
         </w:tc>
         <w:tc>
@@ -10048,137 +10588,12 @@
                 <w:color w:val="000000" w:themeColor="text1"/>
               </w:rPr>
             </w:pPr>
-            <w:r>
-              <w:rPr>
-                <w:rFonts w:ascii="Arial" w:eastAsia="Arial" w:hAnsi="Arial" w:cs="Arial"/>
-                <w:color w:val="000000" w:themeColor="text1"/>
-              </w:rPr>
-              <w:t>a)</w:t>
-            </w:r>
           </w:p>
         </w:tc>
         <w:tc>
           <w:tcPr>
             <w:tcW w:w="8387" w:type="dxa"/>
           </w:tcPr>
-          <w:p>
-            <w:pPr>
-              <w:spacing w:line="276" w:lineRule="auto"/>
-              <w:rPr>
-                <w:rFonts w:ascii="Arial" w:eastAsia="Arial" w:hAnsi="Arial" w:cs="Arial"/>
-                <w:color w:val="000000" w:themeColor="text1"/>
-              </w:rPr>
-            </w:pPr>
-            <w:r>
-              <w:rPr>
-                <w:rFonts w:ascii="Arial" w:eastAsia="Arial" w:hAnsi="Arial" w:cs="Arial"/>
-                <w:color w:val="000000" w:themeColor="text1"/>
-              </w:rPr>
-              <w:t>Qualification and Skill tables records are unlikely to change</w:t>
-            </w:r>
-            <w:r>
-              <w:rPr>
-                <w:rFonts w:ascii="Arial" w:eastAsia="Arial" w:hAnsi="Arial" w:cs="Arial"/>
-                <w:color w:val="000000" w:themeColor="text1"/>
-              </w:rPr>
-              <w:t>, frequently used</w:t>
-            </w:r>
-            <w:r>
-              <w:rPr>
-                <w:rFonts w:ascii="Arial" w:eastAsia="Arial" w:hAnsi="Arial" w:cs="Arial"/>
-                <w:color w:val="000000" w:themeColor="text1"/>
-              </w:rPr>
-              <w:t>,</w:t>
-            </w:r>
-            <w:r>
-              <w:rPr>
-                <w:rFonts w:ascii="Arial" w:eastAsia="Arial" w:hAnsi="Arial" w:cs="Arial"/>
-                <w:color w:val="000000" w:themeColor="text1"/>
-              </w:rPr>
-              <w:t xml:space="preserve"> and need to be ordered by description, this makes it appropriate to do Indexing on both tables for description table. SQL for indexing below:</w:t>
-            </w:r>
-          </w:p>
-          <w:p>
-            <w:pPr>
-              <w:spacing w:line="276" w:lineRule="auto"/>
-              <w:rPr>
-                <w:rFonts w:ascii="Arial" w:eastAsia="Arial" w:hAnsi="Arial" w:cs="Arial"/>
-                <w:color w:val="000000" w:themeColor="text1"/>
-              </w:rPr>
-            </w:pPr>
-          </w:p>
-          <w:p>
-            <w:pPr>
-              <w:pStyle w:val="ListParagraph"/>
-              <w:numPr>
-                <w:ilvl w:val="0"/>
-                <w:numId w:val="33"/>
-              </w:numPr>
-              <w:spacing w:line="276" w:lineRule="auto"/>
-              <w:rPr>
-                <w:rFonts w:ascii="Arial" w:eastAsia="Arial" w:hAnsi="Arial" w:cs="Arial"/>
-                <w:color w:val="000000" w:themeColor="text1"/>
-                <w:sz w:val="20"/>
-                <w:szCs w:val="20"/>
-              </w:rPr>
-            </w:pPr>
-            <w:r>
-              <w:rPr>
-                <w:rFonts w:ascii="Arial" w:eastAsia="Arial" w:hAnsi="Arial" w:cs="Arial"/>
-                <w:color w:val="000000" w:themeColor="text1"/>
-                <w:sz w:val="20"/>
-                <w:szCs w:val="20"/>
-              </w:rPr>
-              <w:t>CREATE INDEX SKILL_DESCRIPTION_ON SKILL (DESCRIPTION</w:t>
-            </w:r>
-            <w:proofErr w:type="gramStart"/>
-            <w:r>
-              <w:rPr>
-                <w:rFonts w:ascii="Arial" w:eastAsia="Arial" w:hAnsi="Arial" w:cs="Arial"/>
-                <w:color w:val="000000" w:themeColor="text1"/>
-                <w:sz w:val="20"/>
-                <w:szCs w:val="20"/>
-              </w:rPr>
-              <w:t>);</w:t>
-            </w:r>
-            <w:proofErr w:type="gramEnd"/>
-          </w:p>
-          <w:p>
-            <w:pPr>
-              <w:pStyle w:val="ListParagraph"/>
-              <w:numPr>
-                <w:ilvl w:val="0"/>
-                <w:numId w:val="33"/>
-              </w:numPr>
-              <w:spacing w:line="276" w:lineRule="auto"/>
-              <w:rPr>
-                <w:rFonts w:ascii="Arial" w:eastAsia="Arial" w:hAnsi="Arial" w:cs="Arial"/>
-                <w:color w:val="000000" w:themeColor="text1"/>
-                <w:sz w:val="20"/>
-                <w:szCs w:val="20"/>
-              </w:rPr>
-            </w:pPr>
-            <w:r>
-              <w:rPr>
-                <w:rFonts w:ascii="Arial" w:eastAsia="Arial" w:hAnsi="Arial" w:cs="Arial"/>
-                <w:color w:val="000000" w:themeColor="text1"/>
-                <w:sz w:val="20"/>
-                <w:szCs w:val="20"/>
-              </w:rPr>
-              <w:t>CREATE INDEX QUALIFICATION_DESCRIPTION_ON QUALIFICATION (DESCRIPTION</w:t>
-            </w:r>
-            <w:proofErr w:type="gramStart"/>
-            <w:r>
-              <w:rPr>
-                <w:rFonts w:ascii="Arial" w:eastAsia="Arial" w:hAnsi="Arial" w:cs="Arial"/>
-                <w:color w:val="000000" w:themeColor="text1"/>
-                <w:sz w:val="20"/>
-                <w:szCs w:val="20"/>
-              </w:rPr>
-              <w:t>);</w:t>
-            </w:r>
-            <w:proofErr w:type="gramEnd"/>
-          </w:p>
           <w:p>
             <w:pPr>
               <w:spacing w:line="276" w:lineRule="auto"/>
@@ -10221,112 +10636,12 @@
                 <w:color w:val="000000" w:themeColor="text1"/>
               </w:rPr>
             </w:pPr>
-            <w:r>
-              <w:rPr>
-                <w:rFonts w:ascii="Arial" w:eastAsia="Arial" w:hAnsi="Arial" w:cs="Arial"/>
-                <w:color w:val="000000" w:themeColor="text1"/>
-              </w:rPr>
-              <w:t>b)</w:t>
-            </w:r>
           </w:p>
         </w:tc>
         <w:tc>
           <w:tcPr>
             <w:tcW w:w="8387" w:type="dxa"/>
           </w:tcPr>
-          <w:p>
-            <w:pPr>
-              <w:spacing w:line="276" w:lineRule="auto"/>
-              <w:rPr>
-                <w:rFonts w:ascii="Arial" w:eastAsia="Arial" w:hAnsi="Arial" w:cs="Arial"/>
-                <w:color w:val="000000" w:themeColor="text1"/>
-              </w:rPr>
-            </w:pPr>
-            <w:r>
-              <w:rPr>
-                <w:rFonts w:ascii="Arial" w:eastAsia="Arial" w:hAnsi="Arial" w:cs="Arial"/>
-                <w:color w:val="000000" w:themeColor="text1"/>
-              </w:rPr>
-              <w:t xml:space="preserve">Indexing on Candidate table </w:t>
-            </w:r>
-            <w:r>
-              <w:rPr>
-                <w:rFonts w:ascii="Arial" w:eastAsia="Arial" w:hAnsi="Arial" w:cs="Arial"/>
-                <w:color w:val="000000" w:themeColor="text1"/>
-              </w:rPr>
-              <w:t>not valuable</w:t>
-            </w:r>
-            <w:r>
-              <w:rPr>
-                <w:rFonts w:ascii="Arial" w:eastAsia="Arial" w:hAnsi="Arial" w:cs="Arial"/>
-                <w:color w:val="000000" w:themeColor="text1"/>
-              </w:rPr>
-              <w:t xml:space="preserve"> </w:t>
-            </w:r>
-            <w:r>
-              <w:rPr>
-                <w:rFonts w:ascii="Arial" w:eastAsia="Arial" w:hAnsi="Arial" w:cs="Arial"/>
-                <w:color w:val="000000" w:themeColor="text1"/>
-              </w:rPr>
-              <w:t>to</w:t>
-            </w:r>
-            <w:r>
-              <w:rPr>
-                <w:rFonts w:ascii="Arial" w:eastAsia="Arial" w:hAnsi="Arial" w:cs="Arial"/>
-                <w:color w:val="000000" w:themeColor="text1"/>
-              </w:rPr>
-              <w:t xml:space="preserve"> perform</w:t>
-            </w:r>
-            <w:r>
-              <w:rPr>
-                <w:rFonts w:ascii="Arial" w:eastAsia="Arial" w:hAnsi="Arial" w:cs="Arial"/>
-                <w:color w:val="000000" w:themeColor="text1"/>
-              </w:rPr>
-              <w:t xml:space="preserve"> </w:t>
-            </w:r>
-            <w:r>
-              <w:rPr>
-                <w:rFonts w:ascii="Arial" w:eastAsia="Arial" w:hAnsi="Arial" w:cs="Arial"/>
-                <w:color w:val="000000" w:themeColor="text1"/>
-              </w:rPr>
-              <w:t>due to volatil</w:t>
-            </w:r>
-            <w:r>
-              <w:rPr>
-                <w:rFonts w:ascii="Arial" w:eastAsia="Arial" w:hAnsi="Arial" w:cs="Arial"/>
-                <w:color w:val="000000" w:themeColor="text1"/>
-              </w:rPr>
-              <w:t>ity</w:t>
-            </w:r>
-            <w:r>
-              <w:rPr>
-                <w:rFonts w:ascii="Arial" w:eastAsia="Arial" w:hAnsi="Arial" w:cs="Arial"/>
-                <w:color w:val="000000" w:themeColor="text1"/>
-              </w:rPr>
-              <w:t xml:space="preserve"> (Candidate records are likely to increase), Indexing won’t be formed. This will also affect the performance of other </w:t>
-            </w:r>
-            <w:r>
-              <w:rPr>
-                <w:rFonts w:ascii="Arial" w:eastAsia="Arial" w:hAnsi="Arial" w:cs="Arial"/>
-                <w:color w:val="000000" w:themeColor="text1"/>
-              </w:rPr>
-              <w:t>processes</w:t>
-            </w:r>
-            <w:r>
-              <w:rPr>
-                <w:rFonts w:ascii="Arial" w:eastAsia="Arial" w:hAnsi="Arial" w:cs="Arial"/>
-                <w:color w:val="000000" w:themeColor="text1"/>
-              </w:rPr>
-              <w:t xml:space="preserve"> such as 1, where business process involves insert, update, and delete </w:t>
-            </w:r>
-            <w:r>
-              <w:rPr>
-                <w:rFonts w:ascii="Arial" w:eastAsia="Arial" w:hAnsi="Arial" w:cs="Arial"/>
-                <w:color w:val="000000" w:themeColor="text1"/>
-              </w:rPr>
-              <w:t>operations.</w:t>
-            </w:r>
-          </w:p>
           <w:p>
             <w:pPr>
               <w:spacing w:line="276" w:lineRule="auto"/>
@@ -10454,23 +10769,7 @@
           <w:rFonts w:ascii="Arial" w:eastAsia="Arial" w:hAnsi="Arial" w:cs="Arial"/>
           <w:color w:val="000000" w:themeColor="text1"/>
         </w:rPr>
-        <w:t xml:space="preserve">List qualifications (qualification id, </w:t>
-      </w:r>
-      <w:proofErr w:type="gramStart"/>
-      <w:r>
-        <w:rPr>
-          <w:rFonts w:ascii="Arial" w:eastAsia="Arial" w:hAnsi="Arial" w:cs="Arial"/>
-          <w:color w:val="000000" w:themeColor="text1"/>
-        </w:rPr>
-        <w:t>level</w:t>
-      </w:r>
-      <w:proofErr w:type="gramEnd"/>
-      <w:r>
-        <w:rPr>
-          <w:rFonts w:ascii="Arial" w:eastAsia="Arial" w:hAnsi="Arial" w:cs="Arial"/>
-          <w:color w:val="000000" w:themeColor="text1"/>
-        </w:rPr>
-        <w:t xml:space="preserve"> and description) by description.</w:t>
+        <w:t>List qualifications (qualification id, level and description) by description.</w:t>
       </w:r>
     </w:p>
     <w:p>
@@ -10491,23 +10790,7 @@
           <w:rFonts w:ascii="Arial" w:eastAsia="Arial" w:hAnsi="Arial" w:cs="Arial"/>
           <w:color w:val="000000" w:themeColor="text1"/>
         </w:rPr>
-        <w:t xml:space="preserve">List qualifications (qualification id, </w:t>
-      </w:r>
-      <w:proofErr w:type="gramStart"/>
-      <w:r>
-        <w:rPr>
-          <w:rFonts w:ascii="Arial" w:eastAsia="Arial" w:hAnsi="Arial" w:cs="Arial"/>
-          <w:color w:val="000000" w:themeColor="text1"/>
-        </w:rPr>
-        <w:t>level</w:t>
-      </w:r>
-      <w:proofErr w:type="gramEnd"/>
-      <w:r>
-        <w:rPr>
-          <w:rFonts w:ascii="Arial" w:eastAsia="Arial" w:hAnsi="Arial" w:cs="Arial"/>
-          <w:color w:val="000000" w:themeColor="text1"/>
-        </w:rPr>
-        <w:t xml:space="preserve"> and description) by description for a selected vacancy.</w:t>
+        <w:t>List qualifications (qualification id, level and description) by description for a selected vacancy.</w:t>
       </w:r>
     </w:p>
     <w:tbl>
@@ -10524,7 +10807,7 @@
       <w:tr>
         <w:tc>
           <w:tcPr>
-            <w:tcW w:w="1775" w:type="dxa"/>
+            <w:tcW w:w="1429" w:type="dxa"/>
             <w:vMerge w:val="restart"/>
           </w:tcPr>
           <w:p>
@@ -10561,7 +10844,7 @@
         </w:tc>
         <w:tc>
           <w:tcPr>
-            <w:tcW w:w="914" w:type="dxa"/>
+            <w:tcW w:w="720" w:type="dxa"/>
           </w:tcPr>
           <w:p>
             <w:pPr>
@@ -10587,7 +10870,7 @@
         </w:tc>
         <w:tc>
           <w:tcPr>
-            <w:tcW w:w="11701" w:type="dxa"/>
+            <w:tcW w:w="8641" w:type="dxa"/>
           </w:tcPr>
           <w:p>
             <w:pPr>
@@ -10840,7 +11123,7 @@
       <w:tr>
         <w:tc>
           <w:tcPr>
-            <w:tcW w:w="1775" w:type="dxa"/>
+            <w:tcW w:w="1429" w:type="dxa"/>
             <w:vMerge/>
           </w:tcPr>
           <w:p>
@@ -10855,7 +11138,7 @@
         </w:tc>
         <w:tc>
           <w:tcPr>
-            <w:tcW w:w="914" w:type="dxa"/>
+            <w:tcW w:w="720" w:type="dxa"/>
           </w:tcPr>
           <w:p>
             <w:pPr>
@@ -10877,7 +11160,7 @@
         </w:tc>
         <w:tc>
           <w:tcPr>
-            <w:tcW w:w="11701" w:type="dxa"/>
+            <w:tcW w:w="8641" w:type="dxa"/>
           </w:tcPr>
           <w:p>
             <w:pPr>
@@ -10928,7 +11211,7 @@
       <w:tr>
         <w:tc>
           <w:tcPr>
-            <w:tcW w:w="1775" w:type="dxa"/>
+            <w:tcW w:w="1429" w:type="dxa"/>
             <w:vMerge/>
           </w:tcPr>
           <w:p>
@@ -10943,7 +11226,7 @@
         </w:tc>
         <w:tc>
           <w:tcPr>
-            <w:tcW w:w="914" w:type="dxa"/>
+            <w:tcW w:w="720" w:type="dxa"/>
           </w:tcPr>
           <w:p>
             <w:pPr>
@@ -10965,7 +11248,7 @@
         </w:tc>
         <w:tc>
           <w:tcPr>
-            <w:tcW w:w="11701" w:type="dxa"/>
+            <w:tcW w:w="8641" w:type="dxa"/>
           </w:tcPr>
           <w:p>
             <w:pPr>
@@ -11299,7 +11582,7 @@
       <w:tr>
         <w:tc>
           <w:tcPr>
-            <w:tcW w:w="1775" w:type="dxa"/>
+            <w:tcW w:w="1429" w:type="dxa"/>
             <w:vMerge/>
           </w:tcPr>
           <w:p>
@@ -11314,7 +11597,7 @@
         </w:tc>
         <w:tc>
           <w:tcPr>
-            <w:tcW w:w="914" w:type="dxa"/>
+            <w:tcW w:w="720" w:type="dxa"/>
           </w:tcPr>
           <w:p>
             <w:pPr>
@@ -11336,7 +11619,7 @@
         </w:tc>
         <w:tc>
           <w:tcPr>
-            <w:tcW w:w="11701" w:type="dxa"/>
+            <w:tcW w:w="8641" w:type="dxa"/>
           </w:tcPr>
           <w:p>
             <w:pPr>
@@ -11429,7 +11712,7 @@
       <w:tr>
         <w:tc>
           <w:tcPr>
-            <w:tcW w:w="1775" w:type="dxa"/>
+            <w:tcW w:w="1429" w:type="dxa"/>
             <w:vMerge/>
           </w:tcPr>
           <w:p>
@@ -11444,7 +11727,7 @@
         </w:tc>
         <w:tc>
           <w:tcPr>
-            <w:tcW w:w="914" w:type="dxa"/>
+            <w:tcW w:w="720" w:type="dxa"/>
           </w:tcPr>
           <w:p>
             <w:pPr>
@@ -11466,7 +11749,7 @@
         </w:tc>
         <w:tc>
           <w:tcPr>
-            <w:tcW w:w="11701" w:type="dxa"/>
+            <w:tcW w:w="8641" w:type="dxa"/>
           </w:tcPr>
           <w:p>
             <w:pPr>
@@ -11509,6 +11792,7 @@
                 <w:sz w:val="20"/>
                 <w:szCs w:val="20"/>
               </w:rPr>
+              <w:lastRenderedPageBreak/>
               <w:t xml:space="preserve">   </w:t>
             </w:r>
             <w:r>
@@ -11759,7 +12043,6 @@
                 <w:sz w:val="20"/>
                 <w:szCs w:val="20"/>
               </w:rPr>
-              <w:lastRenderedPageBreak/>
               <w:t xml:space="preserve">                </w:t>
             </w:r>
             <w:r>
@@ -11777,36 +12060,148 @@
       <w:tr>
         <w:tc>
           <w:tcPr>
-            <w:tcW w:w="1775" w:type="dxa"/>
-          </w:tcPr>
-          <w:p>
-            <w:pPr>
-              <w:spacing w:line="276" w:lineRule="auto"/>
-              <w:rPr>
-                <w:rFonts w:ascii="Arial" w:eastAsia="Arial" w:hAnsi="Arial" w:cs="Arial"/>
-                <w:color w:val="000000" w:themeColor="text1"/>
-              </w:rPr>
-            </w:pPr>
-          </w:p>
-        </w:tc>
-        <w:tc>
-          <w:tcPr>
-            <w:tcW w:w="914" w:type="dxa"/>
-          </w:tcPr>
-          <w:p>
-            <w:pPr>
-              <w:spacing w:line="276" w:lineRule="auto"/>
-              <w:rPr>
-                <w:rFonts w:ascii="Arial" w:eastAsia="Arial" w:hAnsi="Arial" w:cs="Arial"/>
-                <w:color w:val="000000" w:themeColor="text1"/>
-              </w:rPr>
-            </w:pPr>
-          </w:p>
-        </w:tc>
-        <w:tc>
-          <w:tcPr>
-            <w:tcW w:w="11701" w:type="dxa"/>
-          </w:tcPr>
+            <w:tcW w:w="1429" w:type="dxa"/>
+          </w:tcPr>
+          <w:p>
+            <w:pPr>
+              <w:spacing w:line="276" w:lineRule="auto"/>
+              <w:rPr>
+                <w:rFonts w:ascii="Arial" w:eastAsia="Arial" w:hAnsi="Arial" w:cs="Arial"/>
+                <w:color w:val="000000" w:themeColor="text1"/>
+              </w:rPr>
+            </w:pPr>
+            <w:r>
+              <w:rPr>
+                <w:rFonts w:ascii="Arial" w:eastAsia="Arial" w:hAnsi="Arial" w:cs="Arial"/>
+                <w:color w:val="000000" w:themeColor="text1"/>
+              </w:rPr>
+              <w:lastRenderedPageBreak/>
+              <w:t>Indexing</w:t>
+            </w:r>
+          </w:p>
+        </w:tc>
+        <w:tc>
+          <w:tcPr>
+            <w:tcW w:w="720" w:type="dxa"/>
+          </w:tcPr>
+          <w:p>
+            <w:pPr>
+              <w:spacing w:line="276" w:lineRule="auto"/>
+              <w:rPr>
+                <w:rFonts w:ascii="Arial" w:eastAsia="Arial" w:hAnsi="Arial" w:cs="Arial"/>
+                <w:color w:val="000000" w:themeColor="text1"/>
+              </w:rPr>
+            </w:pPr>
+            <w:r>
+              <w:rPr>
+                <w:rFonts w:ascii="Arial" w:eastAsia="Arial" w:hAnsi="Arial" w:cs="Arial"/>
+                <w:color w:val="000000" w:themeColor="text1"/>
+              </w:rPr>
+              <w:t>a)</w:t>
+            </w:r>
+          </w:p>
+        </w:tc>
+        <w:tc>
+          <w:tcPr>
+            <w:tcW w:w="8641" w:type="dxa"/>
+          </w:tcPr>
+          <w:p>
+            <w:pPr>
+              <w:spacing w:line="276" w:lineRule="auto"/>
+              <w:rPr>
+                <w:rFonts w:ascii="Arial" w:eastAsia="Arial" w:hAnsi="Arial" w:cs="Arial"/>
+                <w:color w:val="000000" w:themeColor="text1"/>
+              </w:rPr>
+            </w:pPr>
+            <w:r>
+              <w:rPr>
+                <w:rFonts w:ascii="Arial" w:eastAsia="Arial" w:hAnsi="Arial" w:cs="Arial"/>
+                <w:color w:val="000000" w:themeColor="text1"/>
+              </w:rPr>
+              <w:t>Qualification and Skill tables records are unlikely to change, frequently used, and need to be ordered by description, this makes it appropriate to do Indexing on both tables for description table. SQL for indexing below:</w:t>
+            </w:r>
+          </w:p>
+          <w:p>
+            <w:pPr>
+              <w:spacing w:line="276" w:lineRule="auto"/>
+              <w:rPr>
+                <w:rFonts w:ascii="Arial" w:eastAsia="Arial" w:hAnsi="Arial" w:cs="Arial"/>
+                <w:color w:val="000000" w:themeColor="text1"/>
+              </w:rPr>
+            </w:pPr>
+          </w:p>
+          <w:p>
+            <w:pPr>
+              <w:pStyle w:val="ListParagraph"/>
+              <w:numPr>
+                <w:ilvl w:val="0"/>
+                <w:numId w:val="33"/>
+              </w:numPr>
+              <w:spacing w:line="276" w:lineRule="auto"/>
+              <w:rPr>
+                <w:rFonts w:ascii="Arial" w:eastAsia="Arial" w:hAnsi="Arial" w:cs="Arial"/>
+                <w:color w:val="000000" w:themeColor="text1"/>
+                <w:sz w:val="20"/>
+                <w:szCs w:val="20"/>
+              </w:rPr>
+            </w:pPr>
+            <w:r>
+              <w:rPr>
+                <w:rFonts w:ascii="Arial" w:eastAsia="Arial" w:hAnsi="Arial" w:cs="Arial"/>
+                <w:color w:val="000000" w:themeColor="text1"/>
+                <w:sz w:val="20"/>
+                <w:szCs w:val="20"/>
+              </w:rPr>
+              <w:t>CREATE INDEX SKILL_DESCRIPTION_ON SKILL (DESCRIPTION</w:t>
+            </w:r>
+            <w:proofErr w:type="gramStart"/>
+            <w:r>
+              <w:rPr>
+                <w:rFonts w:ascii="Arial" w:eastAsia="Arial" w:hAnsi="Arial" w:cs="Arial"/>
+                <w:color w:val="000000" w:themeColor="text1"/>
+                <w:sz w:val="20"/>
+                <w:szCs w:val="20"/>
+              </w:rPr>
+              <w:t>);</w:t>
+            </w:r>
+            <w:proofErr w:type="gramEnd"/>
+          </w:p>
+          <w:p>
+            <w:pPr>
+              <w:pStyle w:val="ListParagraph"/>
+              <w:numPr>
+                <w:ilvl w:val="0"/>
+                <w:numId w:val="33"/>
+              </w:numPr>
+              <w:spacing w:line="276" w:lineRule="auto"/>
+              <w:rPr>
+                <w:rFonts w:ascii="Arial" w:eastAsia="Arial" w:hAnsi="Arial" w:cs="Arial"/>
+                <w:color w:val="000000" w:themeColor="text1"/>
+                <w:sz w:val="20"/>
+                <w:szCs w:val="20"/>
+              </w:rPr>
+            </w:pPr>
+            <w:r>
+              <w:rPr>
+                <w:rFonts w:ascii="Arial" w:eastAsia="Arial" w:hAnsi="Arial" w:cs="Arial"/>
+                <w:color w:val="000000" w:themeColor="text1"/>
+                <w:sz w:val="20"/>
+                <w:szCs w:val="20"/>
+              </w:rPr>
+              <w:t>CREATE INDEX QUALIFICATION_DESCRIPTION_ON QUALIFICATION (DESCRIPTION</w:t>
+            </w:r>
+            <w:proofErr w:type="gramStart"/>
+            <w:r>
+              <w:rPr>
+                <w:rFonts w:ascii="Arial" w:eastAsia="Arial" w:hAnsi="Arial" w:cs="Arial"/>
+                <w:color w:val="000000" w:themeColor="text1"/>
+                <w:sz w:val="20"/>
+                <w:szCs w:val="20"/>
+              </w:rPr>
+              <w:t>);</w:t>
+            </w:r>
+            <w:proofErr w:type="gramEnd"/>
+          </w:p>
           <w:p>
             <w:pPr>
               <w:spacing w:line="276" w:lineRule="auto"/>
@@ -11960,23 +12355,7 @@
           <w:rFonts w:ascii="Arial" w:eastAsia="Arial" w:hAnsi="Arial" w:cs="Arial"/>
           <w:color w:val="000000" w:themeColor="text1"/>
         </w:rPr>
-        <w:t xml:space="preserve">List qualifications (qualification id, </w:t>
-      </w:r>
-      <w:proofErr w:type="gramStart"/>
-      <w:r>
-        <w:rPr>
-          <w:rFonts w:ascii="Arial" w:eastAsia="Arial" w:hAnsi="Arial" w:cs="Arial"/>
-          <w:color w:val="000000" w:themeColor="text1"/>
-        </w:rPr>
-        <w:t>level</w:t>
-      </w:r>
-      <w:proofErr w:type="gramEnd"/>
-      <w:r>
-        <w:rPr>
-          <w:rFonts w:ascii="Arial" w:eastAsia="Arial" w:hAnsi="Arial" w:cs="Arial"/>
-          <w:color w:val="000000" w:themeColor="text1"/>
-        </w:rPr>
-        <w:t xml:space="preserve"> and description) by description for a selected vacancy.</w:t>
+        <w:t>List qualifications (qualification id, level and description) by description for a selected vacancy.</w:t>
       </w:r>
     </w:p>
     <w:p>
@@ -12018,23 +12397,7 @@
           <w:rFonts w:ascii="Arial" w:eastAsia="Arial" w:hAnsi="Arial" w:cs="Arial"/>
           <w:color w:val="000000" w:themeColor="text1"/>
         </w:rPr>
-        <w:t xml:space="preserve">List qualifications (qualification id, </w:t>
-      </w:r>
-      <w:proofErr w:type="gramStart"/>
-      <w:r>
-        <w:rPr>
-          <w:rFonts w:ascii="Arial" w:eastAsia="Arial" w:hAnsi="Arial" w:cs="Arial"/>
-          <w:color w:val="000000" w:themeColor="text1"/>
-        </w:rPr>
-        <w:t>level</w:t>
-      </w:r>
-      <w:proofErr w:type="gramEnd"/>
-      <w:r>
-        <w:rPr>
-          <w:rFonts w:ascii="Arial" w:eastAsia="Arial" w:hAnsi="Arial" w:cs="Arial"/>
-          <w:color w:val="000000" w:themeColor="text1"/>
-        </w:rPr>
-        <w:t xml:space="preserve"> and description) by description for a selected candidate.</w:t>
+        <w:t>List qualifications (qualification id, level and description) by description for a selected candidate.</w:t>
       </w:r>
     </w:p>
     <w:tbl>
@@ -12044,14 +12407,14 @@
         <w:tblLook w:val="04A0" w:firstRow="1" w:lastRow="0" w:firstColumn="1" w:lastColumn="0" w:noHBand="0" w:noVBand="1"/>
       </w:tblPr>
       <w:tblGrid>
-        <w:gridCol w:w="1466"/>
-        <w:gridCol w:w="730"/>
-        <w:gridCol w:w="8594"/>
+        <w:gridCol w:w="1980"/>
+        <w:gridCol w:w="850"/>
+        <w:gridCol w:w="7960"/>
       </w:tblGrid>
       <w:tr>
         <w:tc>
           <w:tcPr>
-            <w:tcW w:w="1785" w:type="dxa"/>
+            <w:tcW w:w="1980" w:type="dxa"/>
             <w:vMerge w:val="restart"/>
           </w:tcPr>
           <w:p>
@@ -12132,7 +12495,7 @@
         </w:tc>
         <w:tc>
           <w:tcPr>
-            <w:tcW w:w="904" w:type="dxa"/>
+            <w:tcW w:w="850" w:type="dxa"/>
           </w:tcPr>
           <w:p>
             <w:pPr>
@@ -12158,7 +12521,7 @@
         </w:tc>
         <w:tc>
           <w:tcPr>
-            <w:tcW w:w="11701" w:type="dxa"/>
+            <w:tcW w:w="7960" w:type="dxa"/>
           </w:tcPr>
           <w:p>
             <w:pPr>
@@ -12389,7 +12752,7 @@
       <w:tr>
         <w:tc>
           <w:tcPr>
-            <w:tcW w:w="1785" w:type="dxa"/>
+            <w:tcW w:w="1980" w:type="dxa"/>
             <w:vMerge/>
           </w:tcPr>
           <w:p>
@@ -12404,7 +12767,7 @@
         </w:tc>
         <w:tc>
           <w:tcPr>
-            <w:tcW w:w="904" w:type="dxa"/>
+            <w:tcW w:w="850" w:type="dxa"/>
           </w:tcPr>
           <w:p>
             <w:pPr>
@@ -12426,7 +12789,7 @@
         </w:tc>
         <w:tc>
           <w:tcPr>
-            <w:tcW w:w="11701" w:type="dxa"/>
+            <w:tcW w:w="7960" w:type="dxa"/>
           </w:tcPr>
           <w:p>
             <w:pPr>
@@ -12633,7 +12996,7 @@
       <w:tr>
         <w:tc>
           <w:tcPr>
-            <w:tcW w:w="1785" w:type="dxa"/>
+            <w:tcW w:w="1980" w:type="dxa"/>
             <w:vMerge/>
           </w:tcPr>
           <w:p>
@@ -12648,7 +13011,7 @@
         </w:tc>
         <w:tc>
           <w:tcPr>
-            <w:tcW w:w="904" w:type="dxa"/>
+            <w:tcW w:w="850" w:type="dxa"/>
           </w:tcPr>
           <w:p>
             <w:pPr>
@@ -12670,7 +13033,7 @@
         </w:tc>
         <w:tc>
           <w:tcPr>
-            <w:tcW w:w="11701" w:type="dxa"/>
+            <w:tcW w:w="7960" w:type="dxa"/>
           </w:tcPr>
           <w:p>
             <w:pPr>
@@ -12717,7 +13080,7 @@
       <w:tr>
         <w:tc>
           <w:tcPr>
-            <w:tcW w:w="1785" w:type="dxa"/>
+            <w:tcW w:w="1980" w:type="dxa"/>
             <w:vMerge/>
           </w:tcPr>
           <w:p>
@@ -12732,7 +13095,7 @@
         </w:tc>
         <w:tc>
           <w:tcPr>
-            <w:tcW w:w="904" w:type="dxa"/>
+            <w:tcW w:w="850" w:type="dxa"/>
           </w:tcPr>
           <w:p>
             <w:pPr>
@@ -12754,7 +13117,7 @@
         </w:tc>
         <w:tc>
           <w:tcPr>
-            <w:tcW w:w="11701" w:type="dxa"/>
+            <w:tcW w:w="7960" w:type="dxa"/>
           </w:tcPr>
           <w:p>
             <w:pPr>
@@ -13025,7 +13388,7 @@
       <w:tr>
         <w:tc>
           <w:tcPr>
-            <w:tcW w:w="1785" w:type="dxa"/>
+            <w:tcW w:w="1980" w:type="dxa"/>
             <w:vMerge/>
           </w:tcPr>
           <w:p>
@@ -13040,7 +13403,7 @@
         </w:tc>
         <w:tc>
           <w:tcPr>
-            <w:tcW w:w="904" w:type="dxa"/>
+            <w:tcW w:w="850" w:type="dxa"/>
           </w:tcPr>
           <w:p>
             <w:pPr>
@@ -13062,7 +13425,7 @@
         </w:tc>
         <w:tc>
           <w:tcPr>
-            <w:tcW w:w="11701" w:type="dxa"/>
+            <w:tcW w:w="7960" w:type="dxa"/>
           </w:tcPr>
           <w:p>
             <w:pPr>
@@ -13252,7 +13615,6 @@
                 <w:sz w:val="20"/>
                 <w:szCs w:val="20"/>
               </w:rPr>
-              <w:lastRenderedPageBreak/>
               <w:t xml:space="preserve">INNER JOIN QUALIFICATION Q ON </w:t>
             </w:r>
             <w:proofErr w:type="gramStart"/>
@@ -13341,7 +13703,7 @@
       <w:tr>
         <w:tc>
           <w:tcPr>
-            <w:tcW w:w="1785" w:type="dxa"/>
+            <w:tcW w:w="1980" w:type="dxa"/>
             <w:vMerge/>
           </w:tcPr>
           <w:p>
@@ -13356,7 +13718,7 @@
         </w:tc>
         <w:tc>
           <w:tcPr>
-            <w:tcW w:w="904" w:type="dxa"/>
+            <w:tcW w:w="850" w:type="dxa"/>
           </w:tcPr>
           <w:p>
             <w:pPr>
@@ -13378,7 +13740,7 @@
         </w:tc>
         <w:tc>
           <w:tcPr>
-            <w:tcW w:w="11701" w:type="dxa"/>
+            <w:tcW w:w="7960" w:type="dxa"/>
           </w:tcPr>
           <w:p>
             <w:pPr>
@@ -13496,7 +13858,7 @@
       <w:tr>
         <w:tc>
           <w:tcPr>
-            <w:tcW w:w="1785" w:type="dxa"/>
+            <w:tcW w:w="1980" w:type="dxa"/>
             <w:vMerge/>
           </w:tcPr>
           <w:p>
@@ -13511,7 +13873,7 @@
         </w:tc>
         <w:tc>
           <w:tcPr>
-            <w:tcW w:w="904" w:type="dxa"/>
+            <w:tcW w:w="850" w:type="dxa"/>
           </w:tcPr>
           <w:p>
             <w:pPr>
@@ -13533,7 +13895,7 @@
         </w:tc>
         <w:tc>
           <w:tcPr>
-            <w:tcW w:w="11701" w:type="dxa"/>
+            <w:tcW w:w="7960" w:type="dxa"/>
           </w:tcPr>
           <w:p>
             <w:pPr>
@@ -13660,21 +14022,49 @@
       <w:tr>
         <w:tc>
           <w:tcPr>
-            <w:tcW w:w="1785" w:type="dxa"/>
-          </w:tcPr>
-          <w:p>
-            <w:pPr>
-              <w:spacing w:line="276" w:lineRule="auto"/>
-              <w:rPr>
-                <w:rFonts w:ascii="Arial" w:eastAsia="Arial" w:hAnsi="Arial" w:cs="Arial"/>
-                <w:color w:val="000000" w:themeColor="text1"/>
-              </w:rPr>
-            </w:pPr>
-          </w:p>
-        </w:tc>
-        <w:tc>
-          <w:tcPr>
-            <w:tcW w:w="904" w:type="dxa"/>
+            <w:tcW w:w="1980" w:type="dxa"/>
+          </w:tcPr>
+          <w:p>
+            <w:pPr>
+              <w:spacing w:line="276" w:lineRule="auto"/>
+              <w:rPr>
+                <w:rFonts w:ascii="Arial" w:eastAsia="Arial" w:hAnsi="Arial" w:cs="Arial"/>
+                <w:color w:val="000000" w:themeColor="text1"/>
+              </w:rPr>
+            </w:pPr>
+            <w:r>
+              <w:rPr>
+                <w:rFonts w:ascii="Arial" w:eastAsia="Arial" w:hAnsi="Arial" w:cs="Arial"/>
+                <w:color w:val="000000" w:themeColor="text1"/>
+              </w:rPr>
+              <w:t>De-</w:t>
+            </w:r>
+            <w:r>
+              <w:rPr>
+                <w:rFonts w:ascii="Arial" w:eastAsia="Arial" w:hAnsi="Arial" w:cs="Arial"/>
+                <w:color w:val="000000" w:themeColor="text1"/>
+              </w:rPr>
+              <w:t>Normalization</w:t>
+            </w:r>
+            <w:r>
+              <w:rPr>
+                <w:rFonts w:ascii="Arial" w:eastAsia="Arial" w:hAnsi="Arial" w:cs="Arial"/>
+                <w:color w:val="000000" w:themeColor="text1"/>
+              </w:rPr>
+              <w:t xml:space="preserve"> oppor</w:t>
+            </w:r>
+            <w:r>
+              <w:rPr>
+                <w:rFonts w:ascii="Arial" w:eastAsia="Arial" w:hAnsi="Arial" w:cs="Arial"/>
+                <w:color w:val="000000" w:themeColor="text1"/>
+              </w:rPr>
+              <w:t>tunity</w:t>
+            </w:r>
+          </w:p>
+        </w:tc>
+        <w:tc>
+          <w:tcPr>
+            <w:tcW w:w="850" w:type="dxa"/>
           </w:tcPr>
           <w:p>
             <w:pPr>
@@ -13689,7 +14079,7 @@
         </w:tc>
         <w:tc>
           <w:tcPr>
-            <w:tcW w:w="11701" w:type="dxa"/>
+            <w:tcW w:w="7960" w:type="dxa"/>
           </w:tcPr>
           <w:p>
             <w:pPr>
@@ -13705,21 +14095,21 @@
       <w:tr>
         <w:tc>
           <w:tcPr>
-            <w:tcW w:w="1785" w:type="dxa"/>
-          </w:tcPr>
-          <w:p>
-            <w:pPr>
-              <w:spacing w:line="276" w:lineRule="auto"/>
-              <w:rPr>
-                <w:rFonts w:ascii="Arial" w:eastAsia="Arial" w:hAnsi="Arial" w:cs="Arial"/>
-                <w:color w:val="000000" w:themeColor="text1"/>
-              </w:rPr>
-            </w:pPr>
-          </w:p>
-        </w:tc>
-        <w:tc>
-          <w:tcPr>
-            <w:tcW w:w="904" w:type="dxa"/>
+            <w:tcW w:w="1980" w:type="dxa"/>
+          </w:tcPr>
+          <w:p>
+            <w:pPr>
+              <w:spacing w:line="276" w:lineRule="auto"/>
+              <w:rPr>
+                <w:rFonts w:ascii="Arial" w:eastAsia="Arial" w:hAnsi="Arial" w:cs="Arial"/>
+                <w:color w:val="000000" w:themeColor="text1"/>
+              </w:rPr>
+            </w:pPr>
+          </w:p>
+        </w:tc>
+        <w:tc>
+          <w:tcPr>
+            <w:tcW w:w="850" w:type="dxa"/>
           </w:tcPr>
           <w:p>
             <w:pPr>
@@ -13734,7 +14124,7 @@
         </w:tc>
         <w:tc>
           <w:tcPr>
-            <w:tcW w:w="11701" w:type="dxa"/>
+            <w:tcW w:w="7960" w:type="dxa"/>
           </w:tcPr>
           <w:p>
             <w:pPr>
@@ -13805,23 +14195,7 @@
           <w:rFonts w:ascii="Arial" w:eastAsia="Arial" w:hAnsi="Arial" w:cs="Arial"/>
           <w:color w:val="000000" w:themeColor="text1"/>
         </w:rPr>
-        <w:t xml:space="preserve">List vacancy details (vacancy ID, description, type, hourly </w:t>
-      </w:r>
-      <w:proofErr w:type="gramStart"/>
-      <w:r>
-        <w:rPr>
-          <w:rFonts w:ascii="Arial" w:eastAsia="Arial" w:hAnsi="Arial" w:cs="Arial"/>
-          <w:color w:val="000000" w:themeColor="text1"/>
-        </w:rPr>
-        <w:t>rate</w:t>
-      </w:r>
-      <w:proofErr w:type="gramEnd"/>
-      <w:r>
-        <w:rPr>
-          <w:rFonts w:ascii="Arial" w:eastAsia="Arial" w:hAnsi="Arial" w:cs="Arial"/>
-          <w:color w:val="000000" w:themeColor="text1"/>
-        </w:rPr>
-        <w:t xml:space="preserve"> and employer name) for unfilled vacancies only by description.</w:t>
+        <w:t>List vacancy details (vacancy ID, description, type, hourly rate and employer name) for unfilled vacancies only by description.</w:t>
       </w:r>
     </w:p>
     <w:p>
@@ -13852,14 +14226,14 @@
         <w:tblLook w:val="04A0" w:firstRow="1" w:lastRow="0" w:firstColumn="1" w:lastColumn="0" w:noHBand="0" w:noVBand="1"/>
       </w:tblPr>
       <w:tblGrid>
-        <w:gridCol w:w="1550"/>
-        <w:gridCol w:w="702"/>
-        <w:gridCol w:w="8538"/>
+        <w:gridCol w:w="1980"/>
+        <w:gridCol w:w="850"/>
+        <w:gridCol w:w="7960"/>
       </w:tblGrid>
       <w:tr>
         <w:tc>
           <w:tcPr>
-            <w:tcW w:w="1826" w:type="dxa"/>
+            <w:tcW w:w="1980" w:type="dxa"/>
             <w:vMerge w:val="restart"/>
           </w:tcPr>
           <w:p>
@@ -13918,7 +14292,7 @@
         </w:tc>
         <w:tc>
           <w:tcPr>
-            <w:tcW w:w="863" w:type="dxa"/>
+            <w:tcW w:w="850" w:type="dxa"/>
           </w:tcPr>
           <w:p>
             <w:pPr>
@@ -13944,7 +14318,7 @@
         </w:tc>
         <w:tc>
           <w:tcPr>
-            <w:tcW w:w="11701" w:type="dxa"/>
+            <w:tcW w:w="7960" w:type="dxa"/>
           </w:tcPr>
           <w:p>
             <w:pPr>
@@ -14234,7 +14608,7 @@
       <w:tr>
         <w:tc>
           <w:tcPr>
-            <w:tcW w:w="1826" w:type="dxa"/>
+            <w:tcW w:w="1980" w:type="dxa"/>
             <w:vMerge/>
           </w:tcPr>
           <w:p>
@@ -14249,7 +14623,7 @@
         </w:tc>
         <w:tc>
           <w:tcPr>
-            <w:tcW w:w="863" w:type="dxa"/>
+            <w:tcW w:w="850" w:type="dxa"/>
           </w:tcPr>
           <w:p>
             <w:pPr>
@@ -14271,7 +14645,7 @@
         </w:tc>
         <w:tc>
           <w:tcPr>
-            <w:tcW w:w="11701" w:type="dxa"/>
+            <w:tcW w:w="7960" w:type="dxa"/>
           </w:tcPr>
           <w:p>
             <w:pPr>
@@ -14478,32 +14852,33 @@
       <w:tr>
         <w:tc>
           <w:tcPr>
-            <w:tcW w:w="1826" w:type="dxa"/>
-          </w:tcPr>
-          <w:p>
-            <w:pPr>
-              <w:spacing w:line="276" w:lineRule="auto"/>
-              <w:rPr>
-                <w:rFonts w:ascii="Arial" w:eastAsia="Arial" w:hAnsi="Arial" w:cs="Arial"/>
-                <w:color w:val="000000" w:themeColor="text1"/>
-              </w:rPr>
-            </w:pPr>
-            <w:r>
-              <w:rPr>
-                <w:rFonts w:ascii="Arial" w:eastAsia="Arial" w:hAnsi="Arial" w:cs="Arial"/>
-                <w:color w:val="000000" w:themeColor="text1"/>
-              </w:rPr>
-              <w:t>Indexing</w:t>
-            </w:r>
-          </w:p>
-        </w:tc>
-        <w:tc>
-          <w:tcPr>
-            <w:tcW w:w="863" w:type="dxa"/>
-          </w:tcPr>
-          <w:p>
-            <w:pPr>
-              <w:spacing w:line="276" w:lineRule="auto"/>
+            <w:tcW w:w="1980" w:type="dxa"/>
+          </w:tcPr>
+          <w:p>
+            <w:pPr>
+              <w:spacing w:line="276" w:lineRule="auto"/>
+              <w:rPr>
+                <w:rFonts w:ascii="Arial" w:eastAsia="Arial" w:hAnsi="Arial" w:cs="Arial"/>
+                <w:color w:val="000000" w:themeColor="text1"/>
+              </w:rPr>
+            </w:pPr>
+            <w:r>
+              <w:rPr>
+                <w:rFonts w:ascii="Arial" w:eastAsia="Arial" w:hAnsi="Arial" w:cs="Arial"/>
+                <w:color w:val="000000" w:themeColor="text1"/>
+              </w:rPr>
+              <w:t>De-Normalization opportunity</w:t>
+            </w:r>
+          </w:p>
+        </w:tc>
+        <w:tc>
+          <w:tcPr>
+            <w:tcW w:w="850" w:type="dxa"/>
+          </w:tcPr>
+          <w:p>
+            <w:pPr>
+              <w:spacing w:line="276" w:lineRule="auto"/>
+              <w:jc w:val="center"/>
               <w:rPr>
                 <w:rFonts w:ascii="Arial" w:eastAsia="Arial" w:hAnsi="Arial" w:cs="Arial"/>
                 <w:color w:val="000000" w:themeColor="text1"/>
@@ -14520,201 +14895,43 @@
         </w:tc>
         <w:tc>
           <w:tcPr>
-            <w:tcW w:w="11701" w:type="dxa"/>
-          </w:tcPr>
-          <w:p>
-            <w:pPr>
-              <w:spacing w:line="276" w:lineRule="auto"/>
-              <w:rPr>
-                <w:rFonts w:ascii="Arial" w:eastAsia="Arial" w:hAnsi="Arial" w:cs="Arial"/>
-                <w:color w:val="000000" w:themeColor="text1"/>
-              </w:rPr>
-            </w:pPr>
-            <w:r>
-              <w:rPr>
-                <w:rFonts w:ascii="Arial" w:eastAsia="Arial" w:hAnsi="Arial" w:cs="Arial"/>
-                <w:color w:val="000000" w:themeColor="text1"/>
-              </w:rPr>
-              <w:t xml:space="preserve">Status </w:t>
-            </w:r>
-            <w:r>
-              <w:rPr>
-                <w:rFonts w:ascii="Arial" w:eastAsia="Arial" w:hAnsi="Arial" w:cs="Arial"/>
-                <w:color w:val="000000" w:themeColor="text1"/>
-              </w:rPr>
-              <w:t xml:space="preserve">column is quite often used and is part </w:t>
-            </w:r>
-            <w:r>
-              <w:rPr>
-                <w:rFonts w:ascii="Arial" w:eastAsia="Arial" w:hAnsi="Arial" w:cs="Arial"/>
-                <w:color w:val="000000" w:themeColor="text1"/>
-              </w:rPr>
-              <w:t>of the</w:t>
-            </w:r>
-            <w:r>
-              <w:rPr>
-                <w:rFonts w:ascii="Arial" w:eastAsia="Arial" w:hAnsi="Arial" w:cs="Arial"/>
-                <w:color w:val="000000" w:themeColor="text1"/>
-              </w:rPr>
-              <w:t xml:space="preserve"> important of business </w:t>
-            </w:r>
-            <w:r>
-              <w:rPr>
-                <w:rFonts w:ascii="Arial" w:eastAsia="Arial" w:hAnsi="Arial" w:cs="Arial"/>
-                <w:color w:val="000000" w:themeColor="text1"/>
-              </w:rPr>
-              <w:t>processes (</w:t>
-            </w:r>
-            <w:r>
-              <w:rPr>
-                <w:rFonts w:ascii="Arial" w:eastAsia="Arial" w:hAnsi="Arial" w:cs="Arial"/>
-                <w:color w:val="000000" w:themeColor="text1"/>
-              </w:rPr>
-              <w:t>7,9)</w:t>
-            </w:r>
-            <w:r>
-              <w:rPr>
-                <w:rFonts w:ascii="Arial" w:eastAsia="Arial" w:hAnsi="Arial" w:cs="Arial"/>
-                <w:color w:val="000000" w:themeColor="text1"/>
-              </w:rPr>
-              <w:t xml:space="preserve">, </w:t>
-            </w:r>
-            <w:r>
-              <w:rPr>
-                <w:rFonts w:ascii="Arial" w:eastAsia="Arial" w:hAnsi="Arial" w:cs="Arial"/>
-                <w:color w:val="000000" w:themeColor="text1"/>
-              </w:rPr>
-              <w:t>it is appropriate to index</w:t>
-            </w:r>
-            <w:r>
-              <w:rPr>
-                <w:rFonts w:ascii="Arial" w:eastAsia="Arial" w:hAnsi="Arial" w:cs="Arial"/>
-                <w:color w:val="000000" w:themeColor="text1"/>
-              </w:rPr>
-              <w:t xml:space="preserve"> column status of vacanc</w:t>
-            </w:r>
-            <w:r>
-              <w:rPr>
-                <w:rFonts w:ascii="Arial" w:eastAsia="Arial" w:hAnsi="Arial" w:cs="Arial"/>
-                <w:color w:val="000000" w:themeColor="text1"/>
-              </w:rPr>
-              <w:t>y table.</w:t>
-            </w:r>
-            <w:r>
-              <w:rPr>
-                <w:rFonts w:ascii="Arial" w:eastAsia="Arial" w:hAnsi="Arial" w:cs="Arial"/>
-                <w:color w:val="000000" w:themeColor="text1"/>
-              </w:rPr>
-              <w:t xml:space="preserve"> SQL</w:t>
-            </w:r>
-            <w:r>
-              <w:rPr>
-                <w:rFonts w:ascii="Arial" w:eastAsia="Arial" w:hAnsi="Arial" w:cs="Arial"/>
-                <w:color w:val="000000" w:themeColor="text1"/>
-              </w:rPr>
-              <w:t xml:space="preserve"> to Index status column below:</w:t>
-            </w:r>
-          </w:p>
-          <w:p>
-            <w:pPr>
-              <w:spacing w:line="276" w:lineRule="auto"/>
-              <w:rPr>
-                <w:rFonts w:ascii="Arial" w:eastAsia="Arial" w:hAnsi="Arial" w:cs="Arial"/>
-                <w:color w:val="000000" w:themeColor="text1"/>
-              </w:rPr>
-            </w:pPr>
-          </w:p>
-          <w:p>
-            <w:pPr>
-              <w:pStyle w:val="ListParagraph"/>
-              <w:numPr>
-                <w:ilvl w:val="0"/>
-                <w:numId w:val="33"/>
-              </w:numPr>
-              <w:spacing w:line="276" w:lineRule="auto"/>
-              <w:rPr>
-                <w:rFonts w:ascii="Arial" w:eastAsia="Arial" w:hAnsi="Arial" w:cs="Arial"/>
-                <w:color w:val="000000" w:themeColor="text1"/>
-                <w:sz w:val="20"/>
-                <w:szCs w:val="20"/>
-              </w:rPr>
-            </w:pPr>
-            <w:r>
-              <w:rPr>
-                <w:rFonts w:ascii="Arial" w:eastAsia="Arial" w:hAnsi="Arial" w:cs="Arial"/>
-                <w:color w:val="000000" w:themeColor="text1"/>
-                <w:sz w:val="20"/>
-                <w:szCs w:val="20"/>
-              </w:rPr>
-              <w:t xml:space="preserve">CREATE INDEX </w:t>
-            </w:r>
-            <w:proofErr w:type="spellStart"/>
-            <w:r>
-              <w:rPr>
-                <w:rFonts w:ascii="Arial" w:eastAsia="Arial" w:hAnsi="Arial" w:cs="Arial"/>
-                <w:color w:val="000000" w:themeColor="text1"/>
-                <w:sz w:val="20"/>
-                <w:szCs w:val="20"/>
-              </w:rPr>
-              <w:t>Vacancy_Status</w:t>
-            </w:r>
-            <w:r>
-              <w:rPr>
-                <w:rFonts w:ascii="Arial" w:eastAsia="Arial" w:hAnsi="Arial" w:cs="Arial"/>
-                <w:color w:val="000000" w:themeColor="text1"/>
-                <w:sz w:val="20"/>
-                <w:szCs w:val="20"/>
-              </w:rPr>
-              <w:t>_ix</w:t>
-            </w:r>
-            <w:proofErr w:type="spellEnd"/>
-            <w:r>
-              <w:rPr>
-                <w:rFonts w:ascii="Arial" w:eastAsia="Arial" w:hAnsi="Arial" w:cs="Arial"/>
-                <w:color w:val="000000" w:themeColor="text1"/>
-                <w:sz w:val="20"/>
-                <w:szCs w:val="20"/>
-              </w:rPr>
-              <w:t xml:space="preserve"> ON VACANCY(Status</w:t>
-            </w:r>
-            <w:proofErr w:type="gramStart"/>
-            <w:r>
-              <w:rPr>
-                <w:rFonts w:ascii="Arial" w:eastAsia="Arial" w:hAnsi="Arial" w:cs="Arial"/>
-                <w:color w:val="000000" w:themeColor="text1"/>
-                <w:sz w:val="20"/>
-                <w:szCs w:val="20"/>
-              </w:rPr>
-              <w:t>);</w:t>
-            </w:r>
-            <w:proofErr w:type="gramEnd"/>
-          </w:p>
-          <w:p>
-            <w:pPr>
-              <w:pStyle w:val="ListParagraph"/>
-              <w:spacing w:line="276" w:lineRule="auto"/>
-              <w:rPr>
-                <w:rFonts w:ascii="Arial" w:eastAsia="Arial" w:hAnsi="Arial" w:cs="Arial"/>
-                <w:color w:val="000000" w:themeColor="text1"/>
-              </w:rPr>
-            </w:pPr>
-          </w:p>
-          <w:p>
-            <w:pPr>
-              <w:spacing w:line="276" w:lineRule="auto"/>
-              <w:rPr>
-                <w:rFonts w:ascii="Arial" w:eastAsia="Arial" w:hAnsi="Arial" w:cs="Arial"/>
-                <w:color w:val="000000" w:themeColor="text1"/>
-                <w:sz w:val="20"/>
-                <w:szCs w:val="20"/>
-              </w:rPr>
-            </w:pPr>
-            <w:r>
-              <w:rPr>
-                <w:rFonts w:ascii="Arial" w:eastAsia="Arial" w:hAnsi="Arial" w:cs="Arial"/>
-                <w:color w:val="000000" w:themeColor="text1"/>
-              </w:rPr>
-              <w:t>Disadvantage:</w:t>
+            <w:tcW w:w="7960" w:type="dxa"/>
+          </w:tcPr>
+          <w:p>
+            <w:pPr>
+              <w:spacing w:line="276" w:lineRule="auto"/>
+              <w:rPr>
+                <w:rFonts w:ascii="Arial" w:eastAsia="Arial" w:hAnsi="Arial" w:cs="Arial"/>
+                <w:color w:val="000000" w:themeColor="text1"/>
+              </w:rPr>
+            </w:pPr>
+            <w:r>
+              <w:rPr>
+                <w:rFonts w:ascii="Arial" w:eastAsia="Arial" w:hAnsi="Arial" w:cs="Arial"/>
+                <w:color w:val="000000" w:themeColor="text1"/>
+              </w:rPr>
+              <w:t>There is De-normalization opportunity exist</w:t>
+            </w:r>
+            <w:r>
+              <w:rPr>
+                <w:rFonts w:ascii="Arial" w:eastAsia="Arial" w:hAnsi="Arial" w:cs="Arial"/>
+                <w:color w:val="000000" w:themeColor="text1"/>
+              </w:rPr>
+              <w:t>, Application is associative entity</w:t>
+            </w:r>
+            <w:r>
+              <w:rPr>
+                <w:rFonts w:ascii="Arial" w:eastAsia="Arial" w:hAnsi="Arial" w:cs="Arial"/>
+                <w:color w:val="000000" w:themeColor="text1"/>
+              </w:rPr>
+              <w:t xml:space="preserve"> and has status as a non-key </w:t>
+            </w:r>
+            <w:r>
+              <w:rPr>
+                <w:rFonts w:ascii="Arial" w:eastAsia="Arial" w:hAnsi="Arial" w:cs="Arial"/>
+                <w:color w:val="000000" w:themeColor="text1"/>
+              </w:rPr>
+              <w:t>attribute,</w:t>
             </w:r>
             <w:r>
               <w:rPr>
@@ -14728,71 +14945,14 @@
                 <w:rFonts w:ascii="Arial" w:eastAsia="Arial" w:hAnsi="Arial" w:cs="Arial"/>
                 <w:color w:val="000000" w:themeColor="text1"/>
               </w:rPr>
-              <w:t xml:space="preserve">If the </w:t>
-            </w:r>
-            <w:r>
-              <w:rPr>
-                <w:rFonts w:ascii="Arial" w:eastAsia="Arial" w:hAnsi="Arial" w:cs="Arial"/>
-                <w:color w:val="000000" w:themeColor="text1"/>
-              </w:rPr>
-              <w:t>‘</w:t>
-            </w:r>
-            <w:r>
-              <w:rPr>
-                <w:rFonts w:ascii="Arial" w:eastAsia="Arial" w:hAnsi="Arial" w:cs="Arial"/>
-                <w:color w:val="000000" w:themeColor="text1"/>
-              </w:rPr>
-              <w:t>Status</w:t>
-            </w:r>
-            <w:r>
-              <w:rPr>
-                <w:rFonts w:ascii="Arial" w:eastAsia="Arial" w:hAnsi="Arial" w:cs="Arial"/>
-                <w:color w:val="000000" w:themeColor="text1"/>
-              </w:rPr>
-              <w:t>’</w:t>
-            </w:r>
-            <w:r>
-              <w:rPr>
-                <w:rFonts w:ascii="Arial" w:eastAsia="Arial" w:hAnsi="Arial" w:cs="Arial"/>
-                <w:color w:val="000000" w:themeColor="text1"/>
-              </w:rPr>
-              <w:t xml:space="preserve"> column is frequently updated (for example, if vacancies change from 'Unfilled' to 'Filled' often), the index may need to be updated frequently </w:t>
-            </w:r>
-            <w:r>
-              <w:rPr>
-                <w:rFonts w:ascii="Arial" w:eastAsia="Arial" w:hAnsi="Arial" w:cs="Arial"/>
-                <w:color w:val="000000" w:themeColor="text1"/>
-              </w:rPr>
-              <w:lastRenderedPageBreak/>
-              <w:t>as well. This can lead to increased overhead during write operations</w:t>
-            </w:r>
-            <w:r>
-              <w:rPr>
-                <w:rFonts w:ascii="Arial" w:eastAsia="Arial" w:hAnsi="Arial" w:cs="Arial"/>
-                <w:color w:val="000000" w:themeColor="text1"/>
-              </w:rPr>
-              <w:t xml:space="preserve">, which </w:t>
-            </w:r>
-            <w:r>
-              <w:rPr>
-                <w:rFonts w:ascii="Arial" w:eastAsia="Arial" w:hAnsi="Arial" w:cs="Arial"/>
-                <w:color w:val="000000" w:themeColor="text1"/>
-              </w:rPr>
-              <w:t xml:space="preserve">means </w:t>
-            </w:r>
-            <w:r>
-              <w:rPr>
-                <w:rFonts w:ascii="Arial" w:eastAsia="Arial" w:hAnsi="Arial" w:cs="Arial"/>
-                <w:color w:val="000000" w:themeColor="text1"/>
-              </w:rPr>
-              <w:t xml:space="preserve">this business process </w:t>
-            </w:r>
-            <w:r>
-              <w:rPr>
-                <w:rFonts w:ascii="Arial" w:eastAsia="Arial" w:hAnsi="Arial" w:cs="Arial"/>
-                <w:color w:val="000000" w:themeColor="text1"/>
-              </w:rPr>
-              <w:t>(6)</w:t>
+              <w:t xml:space="preserve">Application is </w:t>
+            </w:r>
+            <w:r>
+              <w:rPr>
+                <w:rFonts w:ascii="Arial" w:eastAsia="Arial" w:hAnsi="Arial" w:cs="Arial"/>
+                <w:color w:val="000000" w:themeColor="text1"/>
+              </w:rPr>
+              <w:t>child to Candidate and Vacancy entity.</w:t>
             </w:r>
             <w:r>
               <w:rPr>
@@ -14806,21 +14966,109 @@
                 <w:rFonts w:ascii="Arial" w:eastAsia="Arial" w:hAnsi="Arial" w:cs="Arial"/>
                 <w:color w:val="000000" w:themeColor="text1"/>
               </w:rPr>
-              <w:t>may have</w:t>
-            </w:r>
-            <w:r>
-              <w:rPr>
-                <w:rFonts w:ascii="Arial" w:eastAsia="Arial" w:hAnsi="Arial" w:cs="Arial"/>
-                <w:color w:val="000000" w:themeColor="text1"/>
-              </w:rPr>
-              <w:t xml:space="preserve"> slight effect on performance </w:t>
-            </w:r>
-            <w:r>
-              <w:rPr>
-                <w:rFonts w:ascii="Arial" w:eastAsia="Arial" w:hAnsi="Arial" w:cs="Arial"/>
-                <w:color w:val="000000" w:themeColor="text1"/>
-              </w:rPr>
-              <w:t>from indexing status column.</w:t>
+              <w:t>After de-normalization Application entity can be combined with Candidate table</w:t>
+            </w:r>
+            <w:r>
+              <w:rPr>
+                <w:rFonts w:ascii="Arial" w:eastAsia="Arial" w:hAnsi="Arial" w:cs="Arial"/>
+                <w:color w:val="000000" w:themeColor="text1"/>
+              </w:rPr>
+              <w:t>. This will enhance the performance of this business process</w:t>
+            </w:r>
+            <w:r>
+              <w:rPr>
+                <w:rFonts w:ascii="Arial" w:eastAsia="Arial" w:hAnsi="Arial" w:cs="Arial"/>
+                <w:color w:val="000000" w:themeColor="text1"/>
+              </w:rPr>
+              <w:t xml:space="preserve"> above (b)</w:t>
+            </w:r>
+            <w:r>
+              <w:rPr>
+                <w:rFonts w:ascii="Arial" w:eastAsia="Arial" w:hAnsi="Arial" w:cs="Arial"/>
+                <w:color w:val="000000" w:themeColor="text1"/>
+              </w:rPr>
+              <w:t xml:space="preserve"> as</w:t>
+            </w:r>
+            <w:r>
+              <w:rPr>
+                <w:rFonts w:ascii="Arial" w:eastAsia="Arial" w:hAnsi="Arial" w:cs="Arial"/>
+                <w:color w:val="000000" w:themeColor="text1"/>
+              </w:rPr>
+              <w:t xml:space="preserve"> </w:t>
+            </w:r>
+            <w:r>
+              <w:rPr>
+                <w:rFonts w:ascii="Arial" w:eastAsia="Arial" w:hAnsi="Arial" w:cs="Arial"/>
+                <w:color w:val="000000" w:themeColor="text1"/>
+              </w:rPr>
+              <w:t xml:space="preserve">there will be no join when running </w:t>
+            </w:r>
+            <w:r>
+              <w:rPr>
+                <w:rFonts w:ascii="Arial" w:eastAsia="Arial" w:hAnsi="Arial" w:cs="Arial"/>
+                <w:color w:val="000000" w:themeColor="text1"/>
+              </w:rPr>
+              <w:t xml:space="preserve">the </w:t>
+            </w:r>
+            <w:r>
+              <w:rPr>
+                <w:rFonts w:ascii="Arial" w:eastAsia="Arial" w:hAnsi="Arial" w:cs="Arial"/>
+                <w:color w:val="000000" w:themeColor="text1"/>
+              </w:rPr>
+              <w:t>query</w:t>
+            </w:r>
+            <w:r>
+              <w:rPr>
+                <w:rFonts w:ascii="Arial" w:eastAsia="Arial" w:hAnsi="Arial" w:cs="Arial"/>
+                <w:color w:val="000000" w:themeColor="text1"/>
+              </w:rPr>
+              <w:t>.</w:t>
+            </w:r>
+          </w:p>
+          <w:p>
+            <w:pPr>
+              <w:spacing w:line="276" w:lineRule="auto"/>
+              <w:rPr>
+                <w:rFonts w:ascii="Arial" w:eastAsia="Arial" w:hAnsi="Arial" w:cs="Arial"/>
+                <w:color w:val="000000" w:themeColor="text1"/>
+                <w:sz w:val="20"/>
+                <w:szCs w:val="20"/>
+              </w:rPr>
+            </w:pPr>
+            <w:r>
+              <w:rPr>
+                <w:rFonts w:ascii="Arial" w:eastAsia="Arial" w:hAnsi="Arial" w:cs="Arial"/>
+                <w:color w:val="000000" w:themeColor="text1"/>
+              </w:rPr>
+              <w:t xml:space="preserve">Considering this is not </w:t>
+            </w:r>
+            <w:r>
+              <w:rPr>
+                <w:rFonts w:ascii="Arial" w:eastAsia="Arial" w:hAnsi="Arial" w:cs="Arial"/>
+                <w:color w:val="000000" w:themeColor="text1"/>
+              </w:rPr>
+              <w:t>an</w:t>
+            </w:r>
+            <w:r>
+              <w:rPr>
+                <w:rFonts w:ascii="Arial" w:eastAsia="Arial" w:hAnsi="Arial" w:cs="Arial"/>
+                <w:color w:val="000000" w:themeColor="text1"/>
+              </w:rPr>
+              <w:t xml:space="preserve"> important </w:t>
+            </w:r>
+            <w:r>
+              <w:rPr>
+                <w:rFonts w:ascii="Arial" w:eastAsia="Arial" w:hAnsi="Arial" w:cs="Arial"/>
+                <w:color w:val="000000" w:themeColor="text1"/>
+              </w:rPr>
+              <w:t xml:space="preserve">business process and </w:t>
+            </w:r>
+            <w:r>
+              <w:rPr>
+                <w:rFonts w:ascii="Arial" w:eastAsia="Arial" w:hAnsi="Arial" w:cs="Arial"/>
+                <w:color w:val="000000" w:themeColor="text1"/>
+              </w:rPr>
+              <w:t>dataset will run 1200 times a day.</w:t>
             </w:r>
           </w:p>
         </w:tc>
@@ -14828,35 +15076,50 @@
       <w:tr>
         <w:tc>
           <w:tcPr>
-            <w:tcW w:w="1826" w:type="dxa"/>
-          </w:tcPr>
-          <w:p>
-            <w:pPr>
-              <w:spacing w:line="276" w:lineRule="auto"/>
-              <w:rPr>
-                <w:rFonts w:ascii="Arial" w:eastAsia="Arial" w:hAnsi="Arial" w:cs="Arial"/>
-                <w:color w:val="000000" w:themeColor="text1"/>
-              </w:rPr>
-            </w:pPr>
-          </w:p>
-        </w:tc>
-        <w:tc>
-          <w:tcPr>
-            <w:tcW w:w="863" w:type="dxa"/>
-          </w:tcPr>
-          <w:p>
-            <w:pPr>
-              <w:spacing w:line="276" w:lineRule="auto"/>
-              <w:rPr>
-                <w:rFonts w:ascii="Arial" w:eastAsia="Arial" w:hAnsi="Arial" w:cs="Arial"/>
-                <w:color w:val="000000" w:themeColor="text1"/>
-              </w:rPr>
-            </w:pPr>
-          </w:p>
-        </w:tc>
-        <w:tc>
-          <w:tcPr>
-            <w:tcW w:w="11701" w:type="dxa"/>
+            <w:tcW w:w="1980" w:type="dxa"/>
+          </w:tcPr>
+          <w:p>
+            <w:pPr>
+              <w:spacing w:line="276" w:lineRule="auto"/>
+              <w:rPr>
+                <w:rFonts w:ascii="Arial" w:eastAsia="Arial" w:hAnsi="Arial" w:cs="Arial"/>
+                <w:color w:val="000000" w:themeColor="text1"/>
+              </w:rPr>
+            </w:pPr>
+            <w:r>
+              <w:rPr>
+                <w:rFonts w:ascii="Arial" w:eastAsia="Arial" w:hAnsi="Arial" w:cs="Arial"/>
+                <w:color w:val="000000" w:themeColor="text1"/>
+              </w:rPr>
+              <w:t xml:space="preserve">Disadvantages </w:t>
+            </w:r>
+          </w:p>
+        </w:tc>
+        <w:tc>
+          <w:tcPr>
+            <w:tcW w:w="850" w:type="dxa"/>
+          </w:tcPr>
+          <w:p>
+            <w:pPr>
+              <w:spacing w:line="276" w:lineRule="auto"/>
+              <w:jc w:val="center"/>
+              <w:rPr>
+                <w:rFonts w:ascii="Arial" w:eastAsia="Arial" w:hAnsi="Arial" w:cs="Arial"/>
+                <w:color w:val="000000" w:themeColor="text1"/>
+              </w:rPr>
+            </w:pPr>
+            <w:r>
+              <w:rPr>
+                <w:rFonts w:ascii="Arial" w:eastAsia="Arial" w:hAnsi="Arial" w:cs="Arial"/>
+                <w:color w:val="000000" w:themeColor="text1"/>
+              </w:rPr>
+              <w:t>a)</w:t>
+            </w:r>
+          </w:p>
+        </w:tc>
+        <w:tc>
+          <w:tcPr>
+            <w:tcW w:w="7960" w:type="dxa"/>
           </w:tcPr>
           <w:p>
             <w:pPr>
@@ -14872,35 +15135,35 @@
       <w:tr>
         <w:tc>
           <w:tcPr>
-            <w:tcW w:w="1826" w:type="dxa"/>
-          </w:tcPr>
-          <w:p>
-            <w:pPr>
-              <w:spacing w:line="276" w:lineRule="auto"/>
-              <w:rPr>
-                <w:rFonts w:ascii="Arial" w:eastAsia="Arial" w:hAnsi="Arial" w:cs="Arial"/>
-                <w:color w:val="000000" w:themeColor="text1"/>
-              </w:rPr>
-            </w:pPr>
-          </w:p>
-        </w:tc>
-        <w:tc>
-          <w:tcPr>
-            <w:tcW w:w="863" w:type="dxa"/>
-          </w:tcPr>
-          <w:p>
-            <w:pPr>
-              <w:spacing w:line="276" w:lineRule="auto"/>
-              <w:rPr>
-                <w:rFonts w:ascii="Arial" w:eastAsia="Arial" w:hAnsi="Arial" w:cs="Arial"/>
-                <w:color w:val="000000" w:themeColor="text1"/>
-              </w:rPr>
-            </w:pPr>
-          </w:p>
-        </w:tc>
-        <w:tc>
-          <w:tcPr>
-            <w:tcW w:w="11701" w:type="dxa"/>
+            <w:tcW w:w="1980" w:type="dxa"/>
+          </w:tcPr>
+          <w:p>
+            <w:pPr>
+              <w:spacing w:line="276" w:lineRule="auto"/>
+              <w:rPr>
+                <w:rFonts w:ascii="Arial" w:eastAsia="Arial" w:hAnsi="Arial" w:cs="Arial"/>
+                <w:color w:val="000000" w:themeColor="text1"/>
+              </w:rPr>
+            </w:pPr>
+          </w:p>
+        </w:tc>
+        <w:tc>
+          <w:tcPr>
+            <w:tcW w:w="850" w:type="dxa"/>
+          </w:tcPr>
+          <w:p>
+            <w:pPr>
+              <w:spacing w:line="276" w:lineRule="auto"/>
+              <w:rPr>
+                <w:rFonts w:ascii="Arial" w:eastAsia="Arial" w:hAnsi="Arial" w:cs="Arial"/>
+                <w:color w:val="000000" w:themeColor="text1"/>
+              </w:rPr>
+            </w:pPr>
+          </w:p>
+        </w:tc>
+        <w:tc>
+          <w:tcPr>
+            <w:tcW w:w="7960" w:type="dxa"/>
           </w:tcPr>
           <w:p>
             <w:pPr>
@@ -14916,35 +15179,35 @@
       <w:tr>
         <w:tc>
           <w:tcPr>
-            <w:tcW w:w="1826" w:type="dxa"/>
-          </w:tcPr>
-          <w:p>
-            <w:pPr>
-              <w:spacing w:line="276" w:lineRule="auto"/>
-              <w:rPr>
-                <w:rFonts w:ascii="Arial" w:eastAsia="Arial" w:hAnsi="Arial" w:cs="Arial"/>
-                <w:color w:val="000000" w:themeColor="text1"/>
-              </w:rPr>
-            </w:pPr>
-          </w:p>
-        </w:tc>
-        <w:tc>
-          <w:tcPr>
-            <w:tcW w:w="863" w:type="dxa"/>
-          </w:tcPr>
-          <w:p>
-            <w:pPr>
-              <w:spacing w:line="276" w:lineRule="auto"/>
-              <w:rPr>
-                <w:rFonts w:ascii="Arial" w:eastAsia="Arial" w:hAnsi="Arial" w:cs="Arial"/>
-                <w:color w:val="000000" w:themeColor="text1"/>
-              </w:rPr>
-            </w:pPr>
-          </w:p>
-        </w:tc>
-        <w:tc>
-          <w:tcPr>
-            <w:tcW w:w="11701" w:type="dxa"/>
+            <w:tcW w:w="1980" w:type="dxa"/>
+          </w:tcPr>
+          <w:p>
+            <w:pPr>
+              <w:spacing w:line="276" w:lineRule="auto"/>
+              <w:rPr>
+                <w:rFonts w:ascii="Arial" w:eastAsia="Arial" w:hAnsi="Arial" w:cs="Arial"/>
+                <w:color w:val="000000" w:themeColor="text1"/>
+              </w:rPr>
+            </w:pPr>
+          </w:p>
+        </w:tc>
+        <w:tc>
+          <w:tcPr>
+            <w:tcW w:w="850" w:type="dxa"/>
+          </w:tcPr>
+          <w:p>
+            <w:pPr>
+              <w:spacing w:line="276" w:lineRule="auto"/>
+              <w:rPr>
+                <w:rFonts w:ascii="Arial" w:eastAsia="Arial" w:hAnsi="Arial" w:cs="Arial"/>
+                <w:color w:val="000000" w:themeColor="text1"/>
+              </w:rPr>
+            </w:pPr>
+          </w:p>
+        </w:tc>
+        <w:tc>
+          <w:tcPr>
+            <w:tcW w:w="7960" w:type="dxa"/>
           </w:tcPr>
           <w:p>
             <w:pPr>
@@ -15953,6 +16216,7 @@
                 <w:sz w:val="20"/>
                 <w:szCs w:val="20"/>
               </w:rPr>
+              <w:lastRenderedPageBreak/>
               <w:tab/>
             </w:r>
             <w:proofErr w:type="gramStart"/>
@@ -16306,18 +16570,72 @@
             <w:r>
               <w:rPr>
                 <w:rFonts w:ascii="Arial" w:eastAsia="Arial" w:hAnsi="Arial" w:cs="Arial"/>
-                <w:b/>
-                <w:bCs/>
-                <w:color w:val="000000" w:themeColor="text1"/>
-              </w:rPr>
-              <w:t>One to many (reference data):</w:t>
-            </w:r>
-            <w:r>
-              <w:rPr>
-                <w:rFonts w:ascii="Arial" w:eastAsia="Arial" w:hAnsi="Arial" w:cs="Arial"/>
-                <w:color w:val="000000" w:themeColor="text1"/>
-              </w:rPr>
-              <w:t xml:space="preserve"> Since category table has reference data, there is opportunity to de-normalize the relationship between vacancy and categor</w:t>
+                <w:color w:val="000000" w:themeColor="text1"/>
+              </w:rPr>
+              <w:t>One</w:t>
+            </w:r>
+            <w:r>
+              <w:rPr>
+                <w:rFonts w:ascii="Arial" w:eastAsia="Arial" w:hAnsi="Arial" w:cs="Arial"/>
+                <w:color w:val="000000" w:themeColor="text1"/>
+              </w:rPr>
+              <w:t>-</w:t>
+            </w:r>
+            <w:r>
+              <w:rPr>
+                <w:rFonts w:ascii="Arial" w:eastAsia="Arial" w:hAnsi="Arial" w:cs="Arial"/>
+                <w:color w:val="000000" w:themeColor="text1"/>
+              </w:rPr>
+              <w:t>to</w:t>
+            </w:r>
+            <w:r>
+              <w:rPr>
+                <w:rFonts w:ascii="Arial" w:eastAsia="Arial" w:hAnsi="Arial" w:cs="Arial"/>
+                <w:color w:val="000000" w:themeColor="text1"/>
+              </w:rPr>
+              <w:t>-</w:t>
+            </w:r>
+            <w:r>
+              <w:rPr>
+                <w:rFonts w:ascii="Arial" w:eastAsia="Arial" w:hAnsi="Arial" w:cs="Arial"/>
+                <w:color w:val="000000" w:themeColor="text1"/>
+              </w:rPr>
+              <w:t>many (reference data):</w:t>
+            </w:r>
+            <w:r>
+              <w:rPr>
+                <w:rFonts w:ascii="Arial" w:eastAsia="Arial" w:hAnsi="Arial" w:cs="Arial"/>
+                <w:color w:val="000000" w:themeColor="text1"/>
+              </w:rPr>
+              <w:t xml:space="preserve"> Since category table </w:t>
+            </w:r>
+            <w:r>
+              <w:rPr>
+                <w:rFonts w:ascii="Arial" w:eastAsia="Arial" w:hAnsi="Arial" w:cs="Arial"/>
+                <w:color w:val="000000" w:themeColor="text1"/>
+              </w:rPr>
+              <w:t>is</w:t>
+            </w:r>
+            <w:r>
+              <w:rPr>
+                <w:rFonts w:ascii="Arial" w:eastAsia="Arial" w:hAnsi="Arial" w:cs="Arial"/>
+                <w:color w:val="000000" w:themeColor="text1"/>
+              </w:rPr>
+              <w:t xml:space="preserve"> reference data</w:t>
+            </w:r>
+            <w:r>
+              <w:rPr>
+                <w:rFonts w:ascii="Arial" w:eastAsia="Arial" w:hAnsi="Arial" w:cs="Arial"/>
+                <w:color w:val="000000" w:themeColor="text1"/>
+              </w:rPr>
+              <w:t xml:space="preserve"> to Vacancy table</w:t>
+            </w:r>
+            <w:r>
+              <w:rPr>
+                <w:rFonts w:ascii="Arial" w:eastAsia="Arial" w:hAnsi="Arial" w:cs="Arial"/>
+                <w:color w:val="000000" w:themeColor="text1"/>
+              </w:rPr>
+              <w:t>, there is opportunity to de-normalize the relationship between vacancy and categor</w:t>
             </w:r>
             <w:r>
               <w:rPr>
@@ -16373,7 +16691,49 @@
                 <w:rFonts w:ascii="Arial" w:eastAsia="Arial" w:hAnsi="Arial" w:cs="Arial"/>
                 <w:color w:val="000000" w:themeColor="text1"/>
               </w:rPr>
-              <w:t xml:space="preserve">, thus </w:t>
+              <w:t xml:space="preserve"> and other</w:t>
+            </w:r>
+            <w:r>
+              <w:rPr>
+                <w:rFonts w:ascii="Arial" w:eastAsia="Arial" w:hAnsi="Arial" w:cs="Arial"/>
+                <w:color w:val="000000" w:themeColor="text1"/>
+              </w:rPr>
+              <w:t>s</w:t>
+            </w:r>
+            <w:r>
+              <w:rPr>
+                <w:rFonts w:ascii="Arial" w:eastAsia="Arial" w:hAnsi="Arial" w:cs="Arial"/>
+                <w:color w:val="000000" w:themeColor="text1"/>
+              </w:rPr>
+              <w:t xml:space="preserve"> (</w:t>
+            </w:r>
+            <w:r>
+              <w:rPr>
+                <w:rFonts w:ascii="Arial" w:eastAsia="Arial" w:hAnsi="Arial" w:cs="Arial"/>
+                <w:color w:val="000000" w:themeColor="text1"/>
+              </w:rPr>
+              <w:t>8</w:t>
+            </w:r>
+            <w:r>
+              <w:rPr>
+                <w:rFonts w:ascii="Arial" w:eastAsia="Arial" w:hAnsi="Arial" w:cs="Arial"/>
+                <w:color w:val="000000" w:themeColor="text1"/>
+              </w:rPr>
+              <w:t>,</w:t>
+            </w:r>
+            <w:r>
+              <w:rPr>
+                <w:rFonts w:ascii="Arial" w:eastAsia="Arial" w:hAnsi="Arial" w:cs="Arial"/>
+                <w:color w:val="000000" w:themeColor="text1"/>
+              </w:rPr>
+              <w:t xml:space="preserve">10) </w:t>
+            </w:r>
+            <w:r>
+              <w:rPr>
+                <w:rFonts w:ascii="Arial" w:eastAsia="Arial" w:hAnsi="Arial" w:cs="Arial"/>
+                <w:color w:val="000000" w:themeColor="text1"/>
+              </w:rPr>
+              <w:t xml:space="preserve">thus </w:t>
             </w:r>
             <w:r>
               <w:rPr>
@@ -16415,7 +16775,92 @@
                 <w:rFonts w:ascii="Arial" w:eastAsia="Arial" w:hAnsi="Arial" w:cs="Arial"/>
                 <w:color w:val="000000" w:themeColor="text1"/>
               </w:rPr>
-              <w:t xml:space="preserve">. </w:t>
+              <w:t>.</w:t>
+            </w:r>
+            <w:r>
+              <w:rPr>
+                <w:rFonts w:ascii="Arial" w:eastAsia="Arial" w:hAnsi="Arial" w:cs="Arial"/>
+                <w:color w:val="000000" w:themeColor="text1"/>
+              </w:rPr>
+              <w:t xml:space="preserve"> </w:t>
+            </w:r>
+            <w:r>
+              <w:rPr>
+                <w:rFonts w:ascii="Arial" w:eastAsia="Arial" w:hAnsi="Arial" w:cs="Arial"/>
+                <w:color w:val="000000" w:themeColor="text1"/>
+              </w:rPr>
+              <w:t>Category name</w:t>
+            </w:r>
+            <w:r>
+              <w:rPr>
+                <w:rFonts w:ascii="Arial" w:eastAsia="Arial" w:hAnsi="Arial" w:cs="Arial"/>
+                <w:color w:val="000000" w:themeColor="text1"/>
+              </w:rPr>
+              <w:t xml:space="preserve"> will be combined with the Vacancy table. </w:t>
+            </w:r>
+            <w:r>
+              <w:rPr>
+                <w:rFonts w:ascii="Arial" w:eastAsia="Arial" w:hAnsi="Arial" w:cs="Arial"/>
+                <w:color w:val="000000" w:themeColor="text1"/>
+              </w:rPr>
+              <w:t>CategoryID attribute will be kept in the Vacancy table after De-normalization to satis</w:t>
+            </w:r>
+            <w:r>
+              <w:rPr>
+                <w:rFonts w:ascii="Arial" w:eastAsia="Arial" w:hAnsi="Arial" w:cs="Arial"/>
+                <w:color w:val="000000" w:themeColor="text1"/>
+              </w:rPr>
+              <w:t>fy the</w:t>
+            </w:r>
+            <w:r>
+              <w:rPr>
+                <w:rFonts w:ascii="Arial" w:eastAsia="Arial" w:hAnsi="Arial" w:cs="Arial"/>
+                <w:color w:val="000000" w:themeColor="text1"/>
+              </w:rPr>
+              <w:t xml:space="preserve"> requirement of</w:t>
+            </w:r>
+            <w:r>
+              <w:rPr>
+                <w:rFonts w:ascii="Arial" w:eastAsia="Arial" w:hAnsi="Arial" w:cs="Arial"/>
+                <w:color w:val="000000" w:themeColor="text1"/>
+              </w:rPr>
+              <w:t xml:space="preserve"> </w:t>
+            </w:r>
+            <w:r>
+              <w:rPr>
+                <w:rFonts w:ascii="Arial" w:eastAsia="Arial" w:hAnsi="Arial" w:cs="Arial"/>
+                <w:color w:val="000000" w:themeColor="text1"/>
+              </w:rPr>
+              <w:t>2</w:t>
+            </w:r>
+            <w:r>
+              <w:rPr>
+                <w:rFonts w:ascii="Arial" w:eastAsia="Arial" w:hAnsi="Arial" w:cs="Arial"/>
+                <w:color w:val="000000" w:themeColor="text1"/>
+                <w:vertAlign w:val="superscript"/>
+              </w:rPr>
+              <w:t>nd</w:t>
+            </w:r>
+            <w:r>
+              <w:rPr>
+                <w:rFonts w:ascii="Arial" w:eastAsia="Arial" w:hAnsi="Arial" w:cs="Arial"/>
+                <w:color w:val="000000" w:themeColor="text1"/>
+              </w:rPr>
+              <w:t xml:space="preserve"> </w:t>
+            </w:r>
+            <w:r>
+              <w:rPr>
+                <w:rFonts w:ascii="Arial" w:eastAsia="Arial" w:hAnsi="Arial" w:cs="Arial"/>
+                <w:color w:val="000000" w:themeColor="text1"/>
+              </w:rPr>
+              <w:t>business process</w:t>
+            </w:r>
+            <w:r>
+              <w:rPr>
+                <w:rFonts w:ascii="Arial" w:eastAsia="Arial" w:hAnsi="Arial" w:cs="Arial"/>
+                <w:color w:val="000000" w:themeColor="text1"/>
+              </w:rPr>
+              <w:t>.</w:t>
             </w:r>
           </w:p>
         </w:tc>
@@ -16433,20 +16878,6 @@
                 <w:color w:val="000000" w:themeColor="text1"/>
               </w:rPr>
             </w:pPr>
-            <w:r>
-              <w:rPr>
-                <w:rFonts w:ascii="Arial" w:eastAsia="Arial" w:hAnsi="Arial" w:cs="Arial"/>
-                <w:color w:val="000000" w:themeColor="text1"/>
-              </w:rPr>
-              <w:t>Inde</w:t>
-            </w:r>
-            <w:r>
-              <w:rPr>
-                <w:rFonts w:ascii="Arial" w:eastAsia="Arial" w:hAnsi="Arial" w:cs="Arial"/>
-                <w:color w:val="000000" w:themeColor="text1"/>
-              </w:rPr>
-              <w:t>xing</w:t>
-            </w:r>
           </w:p>
         </w:tc>
         <w:tc>
@@ -17443,6 +17874,7 @@
                 <w:sz w:val="20"/>
                 <w:szCs w:val="20"/>
               </w:rPr>
+              <w:lastRenderedPageBreak/>
               <w:tab/>
               <w:t>V.STATUS,</w:t>
             </w:r>
@@ -18001,7 +18433,21 @@
                 <w:rFonts w:ascii="Arial" w:eastAsia="Arial" w:hAnsi="Arial" w:cs="Arial"/>
                 <w:color w:val="000000" w:themeColor="text1"/>
               </w:rPr>
-              <w:t xml:space="preserve"> (8,9) and other business </w:t>
+              <w:t xml:space="preserve"> (</w:t>
+            </w:r>
+            <w:r>
+              <w:rPr>
+                <w:rFonts w:ascii="Arial" w:eastAsia="Arial" w:hAnsi="Arial" w:cs="Arial"/>
+                <w:color w:val="000000" w:themeColor="text1"/>
+              </w:rPr>
+              <w:t>7</w:t>
+            </w:r>
+            <w:r>
+              <w:rPr>
+                <w:rFonts w:ascii="Arial" w:eastAsia="Arial" w:hAnsi="Arial" w:cs="Arial"/>
+                <w:color w:val="000000" w:themeColor="text1"/>
+              </w:rPr>
+              <w:t xml:space="preserve">,9) and other business </w:t>
             </w:r>
             <w:r>
               <w:rPr>
@@ -18015,7 +18461,21 @@
                 <w:rFonts w:ascii="Arial" w:eastAsia="Arial" w:hAnsi="Arial" w:cs="Arial"/>
                 <w:color w:val="000000" w:themeColor="text1"/>
               </w:rPr>
-              <w:t xml:space="preserve"> (</w:t>
+              <w:t xml:space="preserve"> </w:t>
+            </w:r>
+            <w:r>
+              <w:rPr>
+                <w:rFonts w:ascii="Arial" w:eastAsia="Arial" w:hAnsi="Arial" w:cs="Arial"/>
+                <w:color w:val="000000" w:themeColor="text1"/>
+              </w:rPr>
+              <w:t xml:space="preserve">as well </w:t>
+            </w:r>
+            <w:r>
+              <w:rPr>
+                <w:rFonts w:ascii="Arial" w:eastAsia="Arial" w:hAnsi="Arial" w:cs="Arial"/>
+                <w:color w:val="000000" w:themeColor="text1"/>
+              </w:rPr>
+              <w:t>(</w:t>
             </w:r>
             <w:r>
               <w:rPr>
@@ -18068,29 +18528,13 @@
               </w:rPr>
               <w:t xml:space="preserve">This will make business process faster </w:t>
             </w:r>
-            <w:proofErr w:type="gramStart"/>
-            <w:r>
-              <w:rPr>
-                <w:rFonts w:ascii="Arial" w:eastAsia="Arial" w:hAnsi="Arial" w:cs="Arial"/>
-                <w:color w:val="000000" w:themeColor="text1"/>
-              </w:rPr>
-              <w:t xml:space="preserve">because </w:t>
-            </w:r>
-            <w:r>
-              <w:rPr>
-                <w:rFonts w:ascii="Arial" w:eastAsia="Arial" w:hAnsi="Arial" w:cs="Arial"/>
-                <w:color w:val="000000" w:themeColor="text1"/>
-              </w:rPr>
-              <w:t xml:space="preserve"> </w:t>
-            </w:r>
-            <w:r>
-              <w:rPr>
-                <w:rFonts w:ascii="Arial" w:eastAsia="Arial" w:hAnsi="Arial" w:cs="Arial"/>
-                <w:color w:val="000000" w:themeColor="text1"/>
-              </w:rPr>
-              <w:t>every</w:t>
-            </w:r>
-            <w:proofErr w:type="gramEnd"/>
+            <w:r>
+              <w:rPr>
+                <w:rFonts w:ascii="Arial" w:eastAsia="Arial" w:hAnsi="Arial" w:cs="Arial"/>
+                <w:color w:val="000000" w:themeColor="text1"/>
+              </w:rPr>
+              <w:t>because every</w:t>
+            </w:r>
             <w:r>
               <w:rPr>
                 <w:rFonts w:ascii="Arial" w:eastAsia="Arial" w:hAnsi="Arial" w:cs="Arial"/>
@@ -19041,6 +19485,7 @@
                 <w:sz w:val="20"/>
                 <w:szCs w:val="20"/>
               </w:rPr>
+              <w:lastRenderedPageBreak/>
               <w:t xml:space="preserve">INNER JOIN CANDIDATE C ON </w:t>
             </w:r>
             <w:proofErr w:type="gramStart"/>
@@ -19385,7 +19830,6 @@
           <w:rFonts w:ascii="Arial" w:eastAsia="Arial" w:hAnsi="Arial" w:cs="Arial"/>
           <w:color w:val="000000" w:themeColor="text1"/>
         </w:rPr>
-        <w:lastRenderedPageBreak/>
         <w:t>For each vacancy list the vacancy id, description, hourly rate, and category name. Sort by category name.</w:t>
       </w:r>
     </w:p>
@@ -20518,6 +20962,7 @@
       </w:pPr>
       <w:bookmarkStart w:id="17" w:name="_Toc149026664"/>
       <w:r>
+        <w:lastRenderedPageBreak/>
         <w:t>12 - All Candidates.</w:t>
       </w:r>
       <w:bookmarkEnd w:id="17"/>
@@ -20798,7 +21243,6 @@
                 <w:sz w:val="20"/>
                 <w:szCs w:val="20"/>
               </w:rPr>
-              <w:lastRenderedPageBreak/>
               <w:t xml:space="preserve">    C.PHONENUMBER,</w:t>
             </w:r>
           </w:p>
@@ -20967,7 +21411,6 @@
                 <w:rFonts w:ascii="Arial" w:eastAsia="Arial" w:hAnsi="Arial" w:cs="Arial"/>
                 <w:color w:val="000000" w:themeColor="text1"/>
               </w:rPr>
-              <w:lastRenderedPageBreak/>
               <w:t>De-normalization opportunity</w:t>
             </w:r>
           </w:p>
@@ -21011,21 +21454,7 @@
                 <w:rFonts w:ascii="Arial" w:eastAsia="Arial" w:hAnsi="Arial" w:cs="Arial"/>
                 <w:color w:val="000000" w:themeColor="text1"/>
               </w:rPr>
-              <w:t xml:space="preserve">There is one to one </w:t>
-            </w:r>
-            <w:r>
-              <w:rPr>
-                <w:rFonts w:ascii="Arial" w:eastAsia="Arial" w:hAnsi="Arial" w:cs="Arial"/>
-                <w:color w:val="000000" w:themeColor="text1"/>
-              </w:rPr>
-              <w:t>relationship</w:t>
-            </w:r>
-            <w:r>
-              <w:rPr>
-                <w:rFonts w:ascii="Arial" w:eastAsia="Arial" w:hAnsi="Arial" w:cs="Arial"/>
-                <w:color w:val="000000" w:themeColor="text1"/>
-              </w:rPr>
-              <w:t xml:space="preserve"> between Candidate and Certification table due to this de-normalization opportunity exists.</w:t>
+              <w:t>There is one to one relationship between Candidate and Certification table due to this de-normalization opportunity exists.</w:t>
             </w:r>
             <w:r>
               <w:rPr>
@@ -21454,6 +21883,276 @@
         </w:tc>
       </w:tr>
     </w:tbl>
+    <w:p>
+      <w:pPr>
+        <w:spacing w:line="276" w:lineRule="auto"/>
+      </w:pPr>
+    </w:p>
+    <w:tbl>
+      <w:tblPr>
+        <w:tblStyle w:val="TableGridLight"/>
+        <w:tblW w:w="0" w:type="auto"/>
+        <w:tblLook w:val="04A0" w:firstRow="1" w:lastRow="0" w:firstColumn="1" w:lastColumn="0" w:noHBand="0" w:noVBand="1"/>
+      </w:tblPr>
+      <w:tblGrid>
+        <w:gridCol w:w="1541"/>
+        <w:gridCol w:w="698"/>
+        <w:gridCol w:w="8551"/>
+      </w:tblGrid>
+      <w:tr>
+        <w:tc>
+          <w:tcPr>
+            <w:tcW w:w="1826" w:type="dxa"/>
+          </w:tcPr>
+          <w:p>
+            <w:pPr>
+              <w:spacing w:line="276" w:lineRule="auto"/>
+              <w:rPr>
+                <w:rFonts w:ascii="Arial" w:eastAsia="Arial" w:hAnsi="Arial" w:cs="Arial"/>
+                <w:color w:val="000000" w:themeColor="text1"/>
+              </w:rPr>
+            </w:pPr>
+            <w:r>
+              <w:rPr>
+                <w:rFonts w:ascii="Arial" w:eastAsia="Arial" w:hAnsi="Arial" w:cs="Arial"/>
+                <w:color w:val="000000" w:themeColor="text1"/>
+              </w:rPr>
+              <w:t>Indexing</w:t>
+            </w:r>
+          </w:p>
+        </w:tc>
+        <w:tc>
+          <w:tcPr>
+            <w:tcW w:w="863" w:type="dxa"/>
+          </w:tcPr>
+          <w:p>
+            <w:pPr>
+              <w:spacing w:line="276" w:lineRule="auto"/>
+              <w:rPr>
+                <w:rFonts w:ascii="Arial" w:eastAsia="Arial" w:hAnsi="Arial" w:cs="Arial"/>
+                <w:color w:val="000000" w:themeColor="text1"/>
+              </w:rPr>
+            </w:pPr>
+            <w:r>
+              <w:rPr>
+                <w:rFonts w:ascii="Arial" w:eastAsia="Arial" w:hAnsi="Arial" w:cs="Arial"/>
+                <w:color w:val="000000" w:themeColor="text1"/>
+              </w:rPr>
+              <w:t>a)</w:t>
+            </w:r>
+          </w:p>
+        </w:tc>
+        <w:tc>
+          <w:tcPr>
+            <w:tcW w:w="11701" w:type="dxa"/>
+          </w:tcPr>
+          <w:p>
+            <w:pPr>
+              <w:spacing w:line="276" w:lineRule="auto"/>
+              <w:rPr>
+                <w:rFonts w:ascii="Arial" w:eastAsia="Arial" w:hAnsi="Arial" w:cs="Arial"/>
+                <w:color w:val="000000" w:themeColor="text1"/>
+              </w:rPr>
+            </w:pPr>
+            <w:r>
+              <w:rPr>
+                <w:rFonts w:ascii="Arial" w:eastAsia="Arial" w:hAnsi="Arial" w:cs="Arial"/>
+                <w:color w:val="000000" w:themeColor="text1"/>
+              </w:rPr>
+              <w:t>Status column is quite often used and is part of the important of business processes (7,9), it is appropriate to index column status of vacancy table. SQL to Index status column below:</w:t>
+            </w:r>
+          </w:p>
+          <w:p>
+            <w:pPr>
+              <w:spacing w:line="276" w:lineRule="auto"/>
+              <w:rPr>
+                <w:rFonts w:ascii="Arial" w:eastAsia="Arial" w:hAnsi="Arial" w:cs="Arial"/>
+                <w:color w:val="000000" w:themeColor="text1"/>
+              </w:rPr>
+            </w:pPr>
+          </w:p>
+          <w:p>
+            <w:pPr>
+              <w:pStyle w:val="ListParagraph"/>
+              <w:numPr>
+                <w:ilvl w:val="0"/>
+                <w:numId w:val="33"/>
+              </w:numPr>
+              <w:spacing w:line="276" w:lineRule="auto"/>
+              <w:rPr>
+                <w:rFonts w:ascii="Arial" w:eastAsia="Arial" w:hAnsi="Arial" w:cs="Arial"/>
+                <w:color w:val="000000" w:themeColor="text1"/>
+                <w:sz w:val="20"/>
+                <w:szCs w:val="20"/>
+              </w:rPr>
+            </w:pPr>
+            <w:r>
+              <w:rPr>
+                <w:rFonts w:ascii="Arial" w:eastAsia="Arial" w:hAnsi="Arial" w:cs="Arial"/>
+                <w:color w:val="000000" w:themeColor="text1"/>
+                <w:sz w:val="20"/>
+                <w:szCs w:val="20"/>
+              </w:rPr>
+              <w:t>CREATE INDEX V</w:t>
+            </w:r>
+            <w:r>
+              <w:rPr>
+                <w:rFonts w:ascii="Arial" w:eastAsia="Arial" w:hAnsi="Arial" w:cs="Arial"/>
+                <w:color w:val="000000" w:themeColor="text1"/>
+                <w:sz w:val="20"/>
+                <w:szCs w:val="20"/>
+              </w:rPr>
+              <w:t>ACANCY</w:t>
+            </w:r>
+            <w:r>
+              <w:rPr>
+                <w:rFonts w:ascii="Arial" w:eastAsia="Arial" w:hAnsi="Arial" w:cs="Arial"/>
+                <w:color w:val="000000" w:themeColor="text1"/>
+                <w:sz w:val="20"/>
+                <w:szCs w:val="20"/>
+              </w:rPr>
+              <w:t>_S</w:t>
+            </w:r>
+            <w:r>
+              <w:rPr>
+                <w:rFonts w:ascii="Arial" w:eastAsia="Arial" w:hAnsi="Arial" w:cs="Arial"/>
+                <w:color w:val="000000" w:themeColor="text1"/>
+                <w:sz w:val="20"/>
+                <w:szCs w:val="20"/>
+              </w:rPr>
+              <w:t>TATUS</w:t>
+            </w:r>
+            <w:r>
+              <w:rPr>
+                <w:rFonts w:ascii="Arial" w:eastAsia="Arial" w:hAnsi="Arial" w:cs="Arial"/>
+                <w:color w:val="000000" w:themeColor="text1"/>
+                <w:sz w:val="20"/>
+                <w:szCs w:val="20"/>
+              </w:rPr>
+              <w:t>_</w:t>
+            </w:r>
+            <w:proofErr w:type="gramStart"/>
+            <w:r>
+              <w:rPr>
+                <w:rFonts w:ascii="Arial" w:eastAsia="Arial" w:hAnsi="Arial" w:cs="Arial"/>
+                <w:color w:val="000000" w:themeColor="text1"/>
+                <w:sz w:val="20"/>
+                <w:szCs w:val="20"/>
+              </w:rPr>
+              <w:t xml:space="preserve">IX </w:t>
+            </w:r>
+            <w:r>
+              <w:rPr>
+                <w:rFonts w:ascii="Arial" w:eastAsia="Arial" w:hAnsi="Arial" w:cs="Arial"/>
+                <w:color w:val="000000" w:themeColor="text1"/>
+                <w:sz w:val="20"/>
+                <w:szCs w:val="20"/>
+              </w:rPr>
+              <w:t xml:space="preserve"> ON</w:t>
+            </w:r>
+            <w:proofErr w:type="gramEnd"/>
+            <w:r>
+              <w:rPr>
+                <w:rFonts w:ascii="Arial" w:eastAsia="Arial" w:hAnsi="Arial" w:cs="Arial"/>
+                <w:color w:val="000000" w:themeColor="text1"/>
+                <w:sz w:val="20"/>
+                <w:szCs w:val="20"/>
+              </w:rPr>
+              <w:t xml:space="preserve"> VACANCY(Status);</w:t>
+            </w:r>
+          </w:p>
+          <w:p>
+            <w:pPr>
+              <w:pStyle w:val="ListParagraph"/>
+              <w:spacing w:line="276" w:lineRule="auto"/>
+              <w:rPr>
+                <w:rFonts w:ascii="Arial" w:eastAsia="Arial" w:hAnsi="Arial" w:cs="Arial"/>
+                <w:color w:val="000000" w:themeColor="text1"/>
+              </w:rPr>
+            </w:pPr>
+          </w:p>
+          <w:p>
+            <w:pPr>
+              <w:spacing w:line="276" w:lineRule="auto"/>
+              <w:rPr>
+                <w:rFonts w:ascii="Arial" w:eastAsia="Arial" w:hAnsi="Arial" w:cs="Arial"/>
+                <w:color w:val="000000" w:themeColor="text1"/>
+                <w:sz w:val="20"/>
+                <w:szCs w:val="20"/>
+              </w:rPr>
+            </w:pPr>
+            <w:r>
+              <w:rPr>
+                <w:rFonts w:ascii="Arial" w:eastAsia="Arial" w:hAnsi="Arial" w:cs="Arial"/>
+                <w:color w:val="000000" w:themeColor="text1"/>
+              </w:rPr>
+              <w:t xml:space="preserve">Disadvantage: If the </w:t>
+            </w:r>
+            <w:r>
+              <w:rPr>
+                <w:rFonts w:ascii="Arial" w:eastAsia="Arial" w:hAnsi="Arial" w:cs="Arial"/>
+                <w:color w:val="000000" w:themeColor="text1"/>
+              </w:rPr>
+              <w:t>‘</w:t>
+            </w:r>
+            <w:r>
+              <w:rPr>
+                <w:rFonts w:ascii="Arial" w:eastAsia="Arial" w:hAnsi="Arial" w:cs="Arial"/>
+                <w:color w:val="000000" w:themeColor="text1"/>
+              </w:rPr>
+              <w:t>Status</w:t>
+            </w:r>
+            <w:r>
+              <w:rPr>
+                <w:rFonts w:ascii="Arial" w:eastAsia="Arial" w:hAnsi="Arial" w:cs="Arial"/>
+                <w:color w:val="000000" w:themeColor="text1"/>
+              </w:rPr>
+              <w:t>’</w:t>
+            </w:r>
+            <w:r>
+              <w:rPr>
+                <w:rFonts w:ascii="Arial" w:eastAsia="Arial" w:hAnsi="Arial" w:cs="Arial"/>
+                <w:color w:val="000000" w:themeColor="text1"/>
+              </w:rPr>
+              <w:t xml:space="preserve"> column is frequently updated (for example, if vacancies change from 'Unfilled' to 'Filled' often), the index may need to be updated frequently as well. This can lead to increased overhead during write operations, which </w:t>
+            </w:r>
+            <w:r>
+              <w:rPr>
+                <w:rFonts w:ascii="Arial" w:eastAsia="Arial" w:hAnsi="Arial" w:cs="Arial"/>
+                <w:color w:val="000000" w:themeColor="text1"/>
+              </w:rPr>
+              <w:t xml:space="preserve">means </w:t>
+            </w:r>
+            <w:r>
+              <w:rPr>
+                <w:rFonts w:ascii="Arial" w:eastAsia="Arial" w:hAnsi="Arial" w:cs="Arial"/>
+                <w:color w:val="000000" w:themeColor="text1"/>
+              </w:rPr>
+              <w:t xml:space="preserve">this business process (6) </w:t>
+            </w:r>
+            <w:r>
+              <w:rPr>
+                <w:rFonts w:ascii="Arial" w:eastAsia="Arial" w:hAnsi="Arial" w:cs="Arial"/>
+                <w:color w:val="000000" w:themeColor="text1"/>
+              </w:rPr>
+              <w:t>may have</w:t>
+            </w:r>
+            <w:r>
+              <w:rPr>
+                <w:rFonts w:ascii="Arial" w:eastAsia="Arial" w:hAnsi="Arial" w:cs="Arial"/>
+                <w:color w:val="000000" w:themeColor="text1"/>
+              </w:rPr>
+              <w:t xml:space="preserve"> slight effect on performance from indexing status column.</w:t>
+            </w:r>
+          </w:p>
+        </w:tc>
+      </w:tr>
+    </w:tbl>
+    <w:p>
+      <w:pPr>
+        <w:spacing w:line="276" w:lineRule="auto"/>
+      </w:pPr>
+    </w:p>
     <w:p>
       <w:pPr>
         <w:spacing w:line="276" w:lineRule="auto"/>

</xml_diff>